<commit_message>
Fixed abstract of ET
</commit_message>
<xml_diff>
--- a/documents/STIX_ExploitTarget_Draft.docx
+++ b/documents/STIX_ExploitTarget_Draft.docx
@@ -2,10 +2,7 @@
 <file path=word/document.xml><?xml version="1.0" encoding="utf-8"?>
 <w:document xmlns:wpc="http://schemas.microsoft.com/office/word/2010/wordprocessingCanvas" xmlns:mc="http://schemas.openxmlformats.org/markup-compatibility/2006" xmlns:o="urn:schemas-microsoft-com:office:office" xmlns:r="http://schemas.openxmlformats.org/officeDocument/2006/relationships" xmlns:m="http://schemas.openxmlformats.org/officeDocument/2006/math" xmlns:v="urn:schemas-microsoft-com:vml" xmlns:wp14="http://schemas.microsoft.com/office/word/2010/wordprocessingDrawing" xmlns:wp="http://schemas.openxmlformats.org/drawingml/2006/wordprocessingDrawing" xmlns:w10="urn:schemas-microsoft-com:office:word" xmlns:w="http://schemas.openxmlformats.org/wordprocessingml/2006/main" xmlns:w14="http://schemas.microsoft.com/office/word/2010/wordml" xmlns:w15="http://schemas.microsoft.com/office/word/2012/wordml" xmlns:wpg="http://schemas.microsoft.com/office/word/2010/wordprocessingGroup" xmlns:wpi="http://schemas.microsoft.com/office/word/2010/wordprocessingInk" xmlns:wne="http://schemas.microsoft.com/office/word/2006/wordml" xmlns:wps="http://schemas.microsoft.com/office/word/2010/wordprocessingShape" mc:Ignorable="w14 w15 wp14">
   <w:body>
-    <w:p>
-      <w:bookmarkStart w:id="0" w:name="_GoBack"/>
-      <w:bookmarkEnd w:id="0"/>
-    </w:p>
+    <w:p/>
     <w:p>
       <w:pPr>
         <w:jc w:val="center"/>
@@ -156,7 +153,7 @@
           <w:rStyle w:val="BookTitle"/>
           <w:b w:val="0"/>
         </w:rPr>
-        <w:t>April 20</w:t>
+        <w:t>April 22</w:t>
       </w:r>
       <w:r>
         <w:rPr>
@@ -205,27 +202,7 @@
           <w:sz w:val="23"/>
           <w:szCs w:val="23"/>
         </w:rPr>
-        <w:t xml:space="preserve">The Structured Threat Information </w:t>
-      </w:r>
-      <w:proofErr w:type="spellStart"/>
-      <w:r>
-        <w:rPr>
-          <w:i/>
-          <w:iCs/>
-          <w:sz w:val="23"/>
-          <w:szCs w:val="23"/>
-        </w:rPr>
-        <w:t>eXpression</w:t>
-      </w:r>
-      <w:proofErr w:type="spellEnd"/>
-      <w:r>
-        <w:rPr>
-          <w:i/>
-          <w:iCs/>
-          <w:sz w:val="23"/>
-          <w:szCs w:val="23"/>
-        </w:rPr>
-        <w:t xml:space="preserve"> (STIX</w:t>
+        <w:t>The Structured Threat Information eXpression (STIX</w:t>
       </w:r>
       <w:r>
         <w:rPr>
@@ -262,7 +239,7 @@
           <w:sz w:val="23"/>
           <w:szCs w:val="23"/>
         </w:rPr>
-        <w:t>defines the</w:t>
+        <w:t xml:space="preserve">defines </w:t>
       </w:r>
       <w:r>
         <w:rPr>
@@ -271,8 +248,46 @@
           <w:sz w:val="23"/>
           <w:szCs w:val="23"/>
         </w:rPr>
-        <w:t xml:space="preserve"> Exploit Target construct, which encompasses one or more potential Courses of Action. </w:t>
-      </w:r>
+        <w:t>the</w:t>
+      </w:r>
+      <w:r>
+        <w:rPr>
+          <w:i/>
+          <w:iCs/>
+          <w:sz w:val="23"/>
+          <w:szCs w:val="23"/>
+        </w:rPr>
+        <w:t xml:space="preserve"> Exploit Target construct, which </w:t>
+      </w:r>
+      <w:bookmarkStart w:id="0" w:name="_GoBack"/>
+      <w:r>
+        <w:rPr>
+          <w:rFonts w:cs="Times New Roman"/>
+          <w:i/>
+          <w:sz w:val="23"/>
+          <w:szCs w:val="23"/>
+        </w:rPr>
+        <w:t>conveys</w:t>
+      </w:r>
+      <w:r>
+        <w:rPr>
+          <w:rFonts w:cs="Times New Roman"/>
+          <w:i/>
+          <w:sz w:val="23"/>
+          <w:szCs w:val="23"/>
+        </w:rPr>
+        <w:t xml:space="preserve"> a vulnerability or weakness in software, systems, networks or configurations that is targeted for exploitation by the TTP of a Threat Actor</w:t>
+      </w:r>
+      <w:r>
+        <w:rPr>
+          <w:i/>
+          <w:iCs/>
+          <w:sz w:val="23"/>
+          <w:szCs w:val="23"/>
+        </w:rPr>
+        <w:t xml:space="preserve">. </w:t>
+      </w:r>
+      <w:bookmarkEnd w:id="0"/>
       <w:r>
         <w:rPr>
           <w:i/>
@@ -505,37 +520,19 @@
         <w:rPr>
           <w:szCs w:val="22"/>
         </w:rPr>
-        <w:t xml:space="preserve"> welcomes any feedback regarding the </w:t>
+        <w:t xml:space="preserve"> welcomes any feedback regarding </w:t>
       </w:r>
       <w:r>
         <w:rPr>
           <w:szCs w:val="22"/>
         </w:rPr>
-        <w:t>STIX</w:t>
+        <w:t>this document</w:t>
       </w:r>
       <w:r>
         <w:rPr>
           <w:szCs w:val="22"/>
         </w:rPr>
-        <w:t xml:space="preserve"> </w:t>
-      </w:r>
-      <w:r>
-        <w:rPr>
-          <w:szCs w:val="22"/>
-        </w:rPr>
-        <w:t>Exploit Target</w:t>
-      </w:r>
-      <w:r>
-        <w:rPr>
-          <w:szCs w:val="22"/>
-        </w:rPr>
-        <w:t xml:space="preserve"> </w:t>
-      </w:r>
-      <w:r>
-        <w:rPr>
-          <w:szCs w:val="22"/>
-        </w:rPr>
-        <w:t xml:space="preserve">Specification. Please send any comments, questions, or suggestions </w:t>
+        <w:t xml:space="preserve">. Please send any comments, questions, or suggestions </w:t>
       </w:r>
       <w:r>
         <w:rPr>
@@ -3073,8 +3070,8 @@
         <w:pStyle w:val="Heading1"/>
       </w:pPr>
       <w:bookmarkStart w:id="3" w:name="_Toc417308364"/>
+      <w:bookmarkEnd w:id="1"/>
       <w:bookmarkEnd w:id="2"/>
-      <w:bookmarkEnd w:id="1"/>
       <w:r>
         <w:lastRenderedPageBreak/>
         <w:t>Introduction</w:t>
@@ -3093,15 +3090,7 @@
         <w:t xml:space="preserve">The </w:t>
       </w:r>
       <w:r>
-        <w:t xml:space="preserve">Structured Threat Information </w:t>
-      </w:r>
-      <w:proofErr w:type="spellStart"/>
-      <w:r>
-        <w:t>eXpression</w:t>
-      </w:r>
-      <w:proofErr w:type="spellEnd"/>
-      <w:r>
-        <w:t xml:space="preserve"> (STIX</w:t>
+        <w:t>Structured Threat Information eXpression (STIX</w:t>
       </w:r>
       <w:r>
         <w:rPr>
@@ -3119,37 +3108,13 @@
         <w:t xml:space="preserve"> eight component data models:  </w:t>
       </w:r>
       <w:r>
-        <w:t xml:space="preserve">Observable, Indicator, Incident, TTP, </w:t>
-      </w:r>
-      <w:proofErr w:type="spellStart"/>
-      <w:r>
-        <w:t>ExploitTarget</w:t>
-      </w:r>
-      <w:proofErr w:type="spellEnd"/>
-      <w:r>
-        <w:t xml:space="preserve">, </w:t>
-      </w:r>
-      <w:proofErr w:type="spellStart"/>
-      <w:r>
-        <w:t>CourseOfAction</w:t>
-      </w:r>
-      <w:proofErr w:type="spellEnd"/>
-      <w:r>
-        <w:t>, Campaign</w:t>
+        <w:t>Observable, Indicator, Incident, TTP, ExploitTarget, CourseOfAction, Campaign</w:t>
       </w:r>
       <w:r>
         <w:t>,</w:t>
       </w:r>
       <w:r>
-        <w:t xml:space="preserve"> and </w:t>
-      </w:r>
-      <w:proofErr w:type="spellStart"/>
-      <w:r>
-        <w:t>ThreatActor</w:t>
-      </w:r>
-      <w:proofErr w:type="spellEnd"/>
-      <w:r>
-        <w:t>.</w:t>
+        <w:t xml:space="preserve"> and ThreatActor.</w:t>
       </w:r>
       <w:r>
         <w:t xml:space="preserve"> </w:t>
@@ -3684,7 +3649,7 @@
                     </a:ln>
                     <a:extLst>
                       <a:ext uri="{53640926-AAD7-44d8-BBD7-CCE9431645EC}">
-                        <a14:shadowObscured xmlns:a14="http://schemas.microsoft.com/office/drawing/2010/main" xmlns:w="http://schemas.openxmlformats.org/wordprocessingml/2006/main" xmlns:w10="urn:schemas-microsoft-com:office:word" xmlns:v="urn:schemas-microsoft-com:vml" xmlns:o="urn:schemas-microsoft-com:office:office" xmlns:mv="urn:schemas-microsoft-com:mac:vml" xmlns:mo="http://schemas.microsoft.com/office/mac/office/2008/main" xmlns=""/>
+                        <a14:shadowObscured xmlns="" xmlns:mo="http://schemas.microsoft.com/office/mac/office/2008/main" xmlns:mv="urn:schemas-microsoft-com:mac:vml" xmlns:o="urn:schemas-microsoft-com:office:office" xmlns:v="urn:schemas-microsoft-com:vml" xmlns:w10="urn:schemas-microsoft-com:office:word" xmlns:w="http://schemas.openxmlformats.org/wordprocessingml/2006/main" xmlns:a14="http://schemas.microsoft.com/office/drawing/2010/main"/>
                       </a:ext>
                     </a:extLst>
                   </pic:spPr>
@@ -4140,36 +4105,24 @@
       <w:r>
         <w:t xml:space="preserve">: </w:t>
       </w:r>
-      <w:proofErr w:type="spellStart"/>
       <w:r>
         <w:rPr>
           <w:rFonts w:ascii="Courier New" w:hAnsi="Courier New" w:cs="Courier New"/>
         </w:rPr>
         <w:t>RelatedIndicatorsType</w:t>
       </w:r>
-      <w:proofErr w:type="spellEnd"/>
       <w:r>
         <w:rPr>
           <w:rFonts w:asciiTheme="minorHAnsi" w:hAnsiTheme="minorHAnsi" w:cs="Courier New"/>
         </w:rPr>
         <w:t xml:space="preserve">, </w:t>
       </w:r>
-      <w:proofErr w:type="spellStart"/>
       <w:r>
         <w:rPr>
           <w:rFonts w:ascii="Courier New" w:hAnsi="Courier New" w:cs="Courier New"/>
         </w:rPr>
-        <w:t>stixCommon</w:t>
-      </w:r>
-      <w:proofErr w:type="gramStart"/>
-      <w:r>
-        <w:rPr>
-          <w:rFonts w:ascii="Courier New" w:hAnsi="Courier New" w:cs="Courier New"/>
-        </w:rPr>
-        <w:t>:StatementType</w:t>
-      </w:r>
-      <w:proofErr w:type="spellEnd"/>
-      <w:proofErr w:type="gramEnd"/>
+        <w:t>stixCommon:StatementType</w:t>
+      </w:r>
       <w:r>
         <w:rPr>
           <w:rFonts w:ascii="Courier New" w:hAnsi="Courier New" w:cs="Courier New"/>
@@ -4199,14 +4152,12 @@
         </w:rPr>
         <w:t xml:space="preserve">UML object.  For example, the Course of Action high level concept is associated with a UML class named, </w:t>
       </w:r>
-      <w:proofErr w:type="spellStart"/>
       <w:r>
         <w:rPr>
           <w:rFonts w:ascii="Courier New" w:hAnsi="Courier New" w:cs="Courier New"/>
         </w:rPr>
         <w:t>CourseOfActionType</w:t>
       </w:r>
-      <w:proofErr w:type="spellEnd"/>
       <w:r>
         <w:rPr>
           <w:rFonts w:asciiTheme="minorHAnsi" w:hAnsiTheme="minorHAnsi" w:cs="Courier New"/>
@@ -4431,39 +4382,26 @@
       <w:r>
         <w:t xml:space="preserve">Each STIX data model is captured in a different UML package (e.g., Core package, Campaign package, etc.) where the packages together compose the full STIX UML model.  To refer to a particular class of a specific package, we use the format </w:t>
       </w:r>
-      <w:proofErr w:type="spellStart"/>
       <w:r>
         <w:rPr>
           <w:rFonts w:ascii="Courier New" w:hAnsi="Courier New" w:cs="Courier New"/>
           <w:sz w:val="22"/>
         </w:rPr>
-        <w:t>package_prefix</w:t>
-      </w:r>
-      <w:proofErr w:type="gramStart"/>
+        <w:t>package_prefix:class</w:t>
+      </w:r>
+      <w:r>
+        <w:t>, where</w:t>
+      </w:r>
+      <w:r>
+        <w:t xml:space="preserve"> </w:t>
+      </w:r>
       <w:r>
         <w:rPr>
           <w:rFonts w:ascii="Courier New" w:hAnsi="Courier New" w:cs="Courier New"/>
           <w:sz w:val="22"/>
         </w:rPr>
-        <w:t>:class</w:t>
-      </w:r>
-      <w:proofErr w:type="spellEnd"/>
-      <w:proofErr w:type="gramEnd"/>
-      <w:r>
-        <w:t>, where</w:t>
-      </w:r>
-      <w:r>
-        <w:t xml:space="preserve"> </w:t>
-      </w:r>
-      <w:proofErr w:type="spellStart"/>
-      <w:r>
-        <w:rPr>
-          <w:rFonts w:ascii="Courier New" w:hAnsi="Courier New" w:cs="Courier New"/>
-          <w:sz w:val="22"/>
-        </w:rPr>
         <w:t>package_prefix</w:t>
       </w:r>
-      <w:proofErr w:type="spellEnd"/>
       <w:r>
         <w:rPr>
           <w:sz w:val="22"/>
@@ -4560,7 +4498,10 @@
         <w:spacing w:after="240"/>
       </w:pPr>
       <w:r>
-        <w:t>In UML diagrams, classes are often presented with their attributes elided, to avoid clutter.  The fully described class can usually be found in a related diagram.  A class presented with an empty section at the bottom of the icon indicates that there were no other attributes than the ones that are visualized using associations.</w:t>
+        <w:t xml:space="preserve">In UML diagrams, classes are often presented with their attributes elided, to avoid clutter.  The fully described class can usually be found in a related diagram.  </w:t>
+      </w:r>
+      <w:r>
+        <w:t>A class presented with an empty section at the bottom of the icon indicates that there are no attributes other than those that are visualized using associations.</w:t>
       </w:r>
     </w:p>
     <w:p>
@@ -5032,7 +4973,7 @@
                 <v:shape id="_x0000_i1025" type="#_x0000_t75" style="width:21.75pt;height:21.75pt" o:ole="">
                   <v:imagedata r:id="rId23" o:title=""/>
                 </v:shape>
-                <o:OLEObject Type="Embed" ProgID="PBrush" ShapeID="_x0000_i1025" DrawAspect="Content" ObjectID="_1491050485" r:id="rId24"/>
+                <o:OLEObject Type="Embed" ProgID="PBrush" ShapeID="_x0000_i1025" DrawAspect="Content" ObjectID="_1491209526" r:id="rId24"/>
               </w:object>
             </w:r>
           </w:p>
@@ -5202,7 +5143,7 @@
                 <v:shape id="_x0000_i1026" type="#_x0000_t75" style="width:14.25pt;height:14.25pt" o:ole="">
                   <v:imagedata r:id="rId26" o:title=""/>
                 </v:shape>
-                <o:OLEObject Type="Embed" ProgID="PBrush" ShapeID="_x0000_i1026" DrawAspect="Content" ObjectID="_1491050486" r:id="rId27"/>
+                <o:OLEObject Type="Embed" ProgID="PBrush" ShapeID="_x0000_i1026" DrawAspect="Content" ObjectID="_1491209527" r:id="rId27"/>
               </w:object>
             </w:r>
           </w:p>
@@ -5273,7 +5214,7 @@
                 <v:shape id="_x0000_i1027" type="#_x0000_t75" style="width:14.25pt;height:14.25pt" o:ole="">
                   <v:imagedata r:id="rId28" o:title=""/>
                 </v:shape>
-                <o:OLEObject Type="Embed" ProgID="PBrush" ShapeID="_x0000_i1027" DrawAspect="Content" ObjectID="_1491050487" r:id="rId29"/>
+                <o:OLEObject Type="Embed" ProgID="PBrush" ShapeID="_x0000_i1027" DrawAspect="Content" ObjectID="_1491209528" r:id="rId29"/>
               </w:object>
             </w:r>
           </w:p>
@@ -5347,7 +5288,7 @@
               <mc:AlternateContent>
                 <mc:Choice Requires="wps">
                   <w:drawing>
-                    <wp:anchor distT="0" distB="0" distL="114300" distR="114300" simplePos="0" relativeHeight="251659776" behindDoc="0" locked="0" layoutInCell="1" allowOverlap="1" wp14:anchorId="088AD7EF" wp14:editId="518A93E9">
+                    <wp:anchor distT="0" distB="0" distL="114300" distR="114300" simplePos="0" relativeHeight="251658240" behindDoc="0" locked="0" layoutInCell="1" allowOverlap="1" wp14:anchorId="088AD7EF" wp14:editId="518A93E9">
                       <wp:simplePos x="0" y="0"/>
                       <wp:positionH relativeFrom="column">
                         <wp:posOffset>281940</wp:posOffset>
@@ -5408,11 +5349,11 @@
                 </mc:Choice>
                 <mc:Fallback>
                   <w:pict>
-                    <v:shapetype w14:anchorId="11BB02EE" id="_x0000_t32" coordsize="21600,21600" o:spt="32" o:oned="t" path="m,l21600,21600e" filled="f">
+                    <v:shapetype w14:anchorId="18373370" id="_x0000_t32" coordsize="21600,21600" o:spt="32" o:oned="t" path="m,l21600,21600e" filled="f">
                       <v:path arrowok="t" fillok="f" o:connecttype="none"/>
                       <o:lock v:ext="edit" shapetype="t"/>
                     </v:shapetype>
-                    <v:shape id="Straight Arrow Connector 4" o:spid="_x0000_s1026" type="#_x0000_t32" style="position:absolute;margin-left:22.2pt;margin-top:14.05pt;width:45pt;height:.75pt;flip:y;z-index:251659776;visibility:visible;mso-wrap-style:square;mso-width-percent:0;mso-height-percent:0;mso-wrap-distance-left:9pt;mso-wrap-distance-top:0;mso-wrap-distance-right:9pt;mso-wrap-distance-bottom:0;mso-position-horizontal:absolute;mso-position-horizontal-relative:text;mso-position-vertical:absolute;mso-position-vertical-relative:text;mso-width-percent:0;mso-height-percent:0;mso-width-relative:margin;mso-height-relative:margin" o:gfxdata="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" strokecolor="black [3213]">
+                    <v:shape id="Straight Arrow Connector 4" o:spid="_x0000_s1026" type="#_x0000_t32" style="position:absolute;margin-left:22.2pt;margin-top:14.05pt;width:45pt;height:.75pt;flip:y;z-index:251658240;visibility:visible;mso-wrap-style:square;mso-width-percent:0;mso-height-percent:0;mso-wrap-distance-left:9pt;mso-wrap-distance-top:0;mso-wrap-distance-right:9pt;mso-wrap-distance-bottom:0;mso-position-horizontal:absolute;mso-position-horizontal-relative:text;mso-position-vertical:absolute;mso-position-vertical-relative:text;mso-width-percent:0;mso-height-percent:0;mso-width-relative:margin;mso-height-relative:margin" o:gfxdata="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" strokecolor="black [3213]">
                       <v:stroke endarrow="open"/>
                     </v:shape>
                   </w:pict>
@@ -5491,7 +5432,7 @@
                 <v:shape id="_x0000_i1028" type="#_x0000_t75" style="width:57.75pt;height:36pt" o:ole="">
                   <v:imagedata r:id="rId30" o:title=""/>
                 </v:shape>
-                <o:OLEObject Type="Embed" ProgID="PBrush" ShapeID="_x0000_i1028" DrawAspect="Content" ObjectID="_1491050488" r:id="rId31"/>
+                <o:OLEObject Type="Embed" ProgID="PBrush" ShapeID="_x0000_i1028" DrawAspect="Content" ObjectID="_1491209529" r:id="rId31"/>
               </w:object>
             </w:r>
           </w:p>
@@ -5876,11 +5817,7 @@
         <w:spacing w:after="240"/>
       </w:pPr>
       <w:r>
-        <w:t xml:space="preserve">In addition, properties that are part of a “choice” relationship (e.g., Prop1 OR Prop2 is used but not both) will be denoted by a unique letter subscript (e.g., </w:t>
-      </w:r>
-      <w:proofErr w:type="spellStart"/>
-      <w:r>
-        <w:t>API_Call</w:t>
+        <w:t>In addition, properties that are part of a “choice” relationship (e.g., Prop1 OR Prop2 is used but not both) will be denoted by a unique letter subscript (e.g., API_Call</w:t>
       </w:r>
       <w:r>
         <w:rPr>
@@ -5888,13 +5825,8 @@
         </w:rPr>
         <w:t>A</w:t>
       </w:r>
-      <w:proofErr w:type="spellEnd"/>
-      <w:r>
-        <w:t xml:space="preserve">, </w:t>
-      </w:r>
-      <w:proofErr w:type="spellStart"/>
-      <w:r>
-        <w:t>Code</w:t>
+      <w:r>
+        <w:t>, Code</w:t>
       </w:r>
       <w:r>
         <w:rPr>
@@ -5902,11 +5834,9 @@
         </w:rPr>
         <w:t>B</w:t>
       </w:r>
-      <w:proofErr w:type="spellEnd"/>
       <w:r>
         <w:t xml:space="preserve">) and single logic expression in the Multiplicity column.  For example, if there is a choice of property </w:t>
       </w:r>
-      <w:proofErr w:type="spellStart"/>
       <w:r>
         <w:rPr>
           <w:rFonts w:ascii="Courier New" w:hAnsi="Courier New" w:cs="Courier New"/>
@@ -5920,11 +5850,9 @@
         </w:rPr>
         <w:t>A</w:t>
       </w:r>
-      <w:proofErr w:type="spellEnd"/>
       <w:r>
         <w:t xml:space="preserve"> and </w:t>
       </w:r>
-      <w:proofErr w:type="spellStart"/>
       <w:r>
         <w:rPr>
           <w:rFonts w:ascii="Courier New" w:hAnsi="Courier New" w:cs="Courier New"/>
@@ -5938,26 +5866,15 @@
         </w:rPr>
         <w:t>B</w:t>
       </w:r>
-      <w:proofErr w:type="spellEnd"/>
-      <w:r>
-        <w:t>, the expression “</w:t>
-      </w:r>
-      <w:proofErr w:type="gramStart"/>
-      <w:r>
-        <w:t>A(</w:t>
-      </w:r>
-      <w:proofErr w:type="gramEnd"/>
-      <w:r>
-        <w:t xml:space="preserve">1)|B(0..1)” will indicate that the </w:t>
-      </w:r>
-      <w:proofErr w:type="spellStart"/>
+      <w:r>
+        <w:t xml:space="preserve">, the expression “A(1)|B(0..1)” will indicate that the </w:t>
+      </w:r>
       <w:r>
         <w:rPr>
           <w:rFonts w:ascii="Courier New" w:hAnsi="Courier New" w:cs="Courier New"/>
         </w:rPr>
         <w:t>API_Call</w:t>
       </w:r>
-      <w:proofErr w:type="spellEnd"/>
       <w:r>
         <w:t xml:space="preserve"> property can be chosen with multiplicity 1 or the </w:t>
       </w:r>
@@ -6190,15 +6107,7 @@
               <w:t>captured</w:t>
             </w:r>
             <w:r>
-              <w:t xml:space="preserve"> include </w:t>
-            </w:r>
-            <w:proofErr w:type="spellStart"/>
-            <w:r>
-              <w:t>identitifying</w:t>
-            </w:r>
-            <w:proofErr w:type="spellEnd"/>
-            <w:r>
-              <w:t xml:space="preserve"> </w:t>
+              <w:t xml:space="preserve"> include identitifying </w:t>
             </w:r>
             <w:r>
               <w:lastRenderedPageBreak/>
@@ -6350,7 +6259,6 @@
               </w:rPr>
               <w:t xml:space="preserve">The </w:t>
             </w:r>
-            <w:proofErr w:type="spellStart"/>
             <w:r>
               <w:rPr>
                 <w:rFonts w:ascii="Courier New" w:hAnsi="Courier New" w:cs="Courier New"/>
@@ -6358,7 +6266,6 @@
               </w:rPr>
               <w:t>ActivityType</w:t>
             </w:r>
-            <w:proofErr w:type="spellEnd"/>
             <w:r>
               <w:rPr>
                 <w:color w:val="000000"/>
@@ -6728,7 +6635,7 @@
                     </a:ln>
                     <a:extLst>
                       <a:ext uri="{53640926-AAD7-44d8-BBD7-CCE9431645EC}">
-                        <a14:shadowObscured xmlns:a14="http://schemas.microsoft.com/office/drawing/2010/main" xmlns:w="http://schemas.openxmlformats.org/wordprocessingml/2006/main" xmlns:w10="urn:schemas-microsoft-com:office:word" xmlns:v="urn:schemas-microsoft-com:vml" xmlns:o="urn:schemas-microsoft-com:office:office" xmlns:mv="urn:schemas-microsoft-com:mac:vml" xmlns:mo="http://schemas.microsoft.com/office/mac/office/2008/main" xmlns=""/>
+                        <a14:shadowObscured xmlns="" xmlns:mo="http://schemas.microsoft.com/office/mac/office/2008/main" xmlns:mv="urn:schemas-microsoft-com:mac:vml" xmlns:o="urn:schemas-microsoft-com:office:office" xmlns:v="urn:schemas-microsoft-com:vml" xmlns:w10="urn:schemas-microsoft-com:office:word" xmlns:w="http://schemas.openxmlformats.org/wordprocessingml/2006/main" xmlns:a14="http://schemas.microsoft.com/office/drawing/2010/main"/>
                       </a:ext>
                     </a:extLst>
                   </pic:spPr>
@@ -7180,14 +7087,12 @@
       <w:r>
         <w:t xml:space="preserve">The primary class of the STIX Exploit Target package is the </w:t>
       </w:r>
-      <w:proofErr w:type="spellStart"/>
       <w:r>
         <w:rPr>
           <w:rFonts w:ascii="Courier New" w:hAnsi="Courier New" w:cs="Courier New"/>
         </w:rPr>
         <w:t>ExploitTargetType</w:t>
       </w:r>
-      <w:proofErr w:type="spellEnd"/>
       <w:r>
         <w:t xml:space="preserve"> class, which characterizes potential targets for exploitation by capturing characteristics of targeted </w:t>
       </w:r>
@@ -7200,14 +7105,12 @@
       <w:r>
         <w:t xml:space="preserve">that may make them vulnerable to attack.  Similar to the primary classes of all the component data models in STIX, the </w:t>
       </w:r>
-      <w:proofErr w:type="spellStart"/>
       <w:r>
         <w:rPr>
           <w:rFonts w:ascii="Courier New" w:hAnsi="Courier New" w:cs="Courier New"/>
         </w:rPr>
         <w:t>ExploitTargetType</w:t>
       </w:r>
-      <w:proofErr w:type="spellEnd"/>
       <w:r>
         <w:t xml:space="preserve"> class </w:t>
       </w:r>
@@ -7217,14 +7120,12 @@
       <w:r>
         <w:t xml:space="preserve"> a base class defined in the STIX Common data model; more specifically, it specializes the </w:t>
       </w:r>
-      <w:proofErr w:type="spellStart"/>
       <w:r>
         <w:rPr>
           <w:rFonts w:ascii="Courier New" w:hAnsi="Courier New" w:cs="Courier New"/>
         </w:rPr>
         <w:t>ExploitTargetBaseType</w:t>
       </w:r>
-      <w:proofErr w:type="spellEnd"/>
       <w:r>
         <w:t xml:space="preserve"> base class, which provides the essential identifier (</w:t>
       </w:r>
@@ -7260,39 +7161,33 @@
       <w:r>
         <w:t xml:space="preserve"> between the </w:t>
       </w:r>
-      <w:proofErr w:type="spellStart"/>
       <w:r>
         <w:rPr>
           <w:rFonts w:ascii="Courier New" w:hAnsi="Courier New" w:cs="Courier New"/>
         </w:rPr>
         <w:t>ExploitTargetType</w:t>
       </w:r>
-      <w:proofErr w:type="spellEnd"/>
       <w:r>
         <w:t xml:space="preserve"> class and the </w:t>
       </w:r>
-      <w:proofErr w:type="spellStart"/>
       <w:r>
         <w:rPr>
           <w:rFonts w:ascii="Courier New" w:hAnsi="Courier New" w:cs="Courier New"/>
         </w:rPr>
         <w:t>ExploitTargetBaseType</w:t>
       </w:r>
-      <w:proofErr w:type="spellEnd"/>
       <w:r>
         <w:t xml:space="preserve"> base class</w:t>
       </w:r>
       <w:r>
         <w:t xml:space="preserve">, as well as the properties of the </w:t>
       </w:r>
-      <w:proofErr w:type="spellStart"/>
       <w:r>
         <w:rPr>
           <w:rFonts w:ascii="Courier New" w:hAnsi="Courier New" w:cs="Courier New"/>
         </w:rPr>
         <w:t>ExploitTargetType</w:t>
       </w:r>
-      <w:proofErr w:type="spellEnd"/>
       <w:r>
         <w:t xml:space="preserve"> class, are illustrated in the UML diagram given in</w:t>
       </w:r>
@@ -7472,7 +7367,6 @@
       <w:r>
         <w:t xml:space="preserve">. UML diagram of the </w:t>
       </w:r>
-      <w:proofErr w:type="spellStart"/>
       <w:r>
         <w:rPr>
           <w:rFonts w:ascii="Courier New" w:hAnsi="Courier New" w:cs="Courier New"/>
@@ -7485,7 +7379,6 @@
         </w:rPr>
         <w:t>Type</w:t>
       </w:r>
-      <w:proofErr w:type="spellEnd"/>
       <w:r>
         <w:t xml:space="preserve"> class</w:t>
       </w:r>
@@ -7701,7 +7594,6 @@
         </w:rPr>
         <w:t xml:space="preserve">Properties of the </w:t>
       </w:r>
-      <w:proofErr w:type="spellStart"/>
       <w:r>
         <w:rPr>
           <w:rFonts w:ascii="Courier New" w:hAnsi="Courier New" w:cs="Courier New"/>
@@ -7713,7 +7605,6 @@
         </w:rPr>
         <w:t>ExploitTargetType</w:t>
       </w:r>
-      <w:proofErr w:type="spellEnd"/>
       <w:r>
         <w:rPr>
           <w:rFonts w:cs="Courier New"/>
@@ -7878,7 +7769,6 @@
                 <w:sz w:val="20"/>
               </w:rPr>
             </w:pPr>
-            <w:proofErr w:type="spellStart"/>
             <w:r>
               <w:rPr>
                 <w:rFonts w:ascii="Courier New" w:hAnsi="Courier New" w:cs="Courier New"/>
@@ -7886,7 +7776,6 @@
               </w:rPr>
               <w:t>ExploitTargetVersionType</w:t>
             </w:r>
-            <w:proofErr w:type="spellEnd"/>
           </w:p>
         </w:tc>
         <w:tc>
@@ -7990,7 +7879,6 @@
                 <w:sz w:val="20"/>
               </w:rPr>
             </w:pPr>
-            <w:proofErr w:type="spellStart"/>
             <w:r>
               <w:rPr>
                 <w:rFonts w:ascii="Courier New" w:hAnsi="Courier New" w:cs="Courier New"/>
@@ -7998,7 +7886,6 @@
               </w:rPr>
               <w:t>basicDataTypes:BasicString</w:t>
             </w:r>
-            <w:proofErr w:type="spellEnd"/>
           </w:p>
         </w:tc>
         <w:tc>
@@ -8120,7 +8007,6 @@
                 <w:sz w:val="20"/>
               </w:rPr>
             </w:pPr>
-            <w:proofErr w:type="spellStart"/>
             <w:r>
               <w:rPr>
                 <w:rFonts w:ascii="Courier New" w:hAnsi="Courier New" w:cs="Courier New"/>
@@ -8128,7 +8014,6 @@
               </w:rPr>
               <w:t>stixCommon:StructuredTextType</w:t>
             </w:r>
-            <w:proofErr w:type="spellEnd"/>
           </w:p>
         </w:tc>
         <w:tc>
@@ -8192,7 +8077,6 @@
               </w:rPr>
               <w:t xml:space="preserve"> property captures a textual description of the Exploit Target.  Any length is permitted.  Optional formatting is supported via the </w:t>
             </w:r>
-            <w:proofErr w:type="spellStart"/>
             <w:r>
               <w:rPr>
                 <w:rFonts w:ascii="Courier New" w:hAnsi="Courier New" w:cs="Courier New"/>
@@ -8202,7 +8086,6 @@
               </w:rPr>
               <w:t>structuring_format</w:t>
             </w:r>
-            <w:proofErr w:type="spellEnd"/>
             <w:r>
               <w:rPr>
                 <w:rFonts w:ascii="Calibri" w:hAnsi="Calibri"/>
@@ -8212,7 +8095,6 @@
               </w:rPr>
               <w:t xml:space="preserve"> property of the </w:t>
             </w:r>
-            <w:proofErr w:type="spellStart"/>
             <w:r>
               <w:rPr>
                 <w:rFonts w:ascii="Courier New" w:hAnsi="Courier New" w:cs="Courier New"/>
@@ -8222,7 +8104,6 @@
               </w:rPr>
               <w:t>StructuredTextType</w:t>
             </w:r>
-            <w:proofErr w:type="spellEnd"/>
             <w:r>
               <w:rPr>
                 <w:rFonts w:ascii="Calibri" w:hAnsi="Calibri"/>
@@ -8251,7 +8132,6 @@
                 <w:sz w:val="22"/>
               </w:rPr>
             </w:pPr>
-            <w:proofErr w:type="spellStart"/>
             <w:r>
               <w:rPr>
                 <w:b/>
@@ -8259,7 +8139,6 @@
               </w:rPr>
               <w:t>Short_Description</w:t>
             </w:r>
-            <w:proofErr w:type="spellEnd"/>
           </w:p>
         </w:tc>
         <w:tc>
@@ -8274,7 +8153,6 @@
                 <w:sz w:val="20"/>
               </w:rPr>
             </w:pPr>
-            <w:proofErr w:type="spellStart"/>
             <w:r>
               <w:rPr>
                 <w:rFonts w:ascii="Courier New" w:hAnsi="Courier New" w:cs="Courier New"/>
@@ -8282,7 +8160,6 @@
               </w:rPr>
               <w:t>stixCommon:StructuredTextType</w:t>
             </w:r>
-            <w:proofErr w:type="spellEnd"/>
           </w:p>
         </w:tc>
         <w:tc>
@@ -8328,7 +8205,6 @@
               </w:rPr>
               <w:t xml:space="preserve">The </w:t>
             </w:r>
-            <w:proofErr w:type="spellStart"/>
             <w:r>
               <w:rPr>
                 <w:rFonts w:ascii="Courier New" w:hAnsi="Courier New" w:cs="Courier New"/>
@@ -8338,7 +8214,6 @@
               </w:rPr>
               <w:t>Short_Description</w:t>
             </w:r>
-            <w:proofErr w:type="spellEnd"/>
             <w:r>
               <w:rPr>
                 <w:rFonts w:ascii="Calibri" w:hAnsi="Calibri"/>
@@ -8346,27 +8221,7 @@
                 <w:sz w:val="22"/>
                 <w:szCs w:val="22"/>
               </w:rPr>
-              <w:t xml:space="preserve"> property captures a short textual description of the objective of this </w:t>
-            </w:r>
-            <w:proofErr w:type="spellStart"/>
-            <w:r>
-              <w:rPr>
-                <w:rFonts w:ascii="Calibri" w:hAnsi="Calibri"/>
-                <w:color w:val="000000"/>
-                <w:sz w:val="22"/>
-                <w:szCs w:val="22"/>
-              </w:rPr>
-              <w:t>CourseOfAction</w:t>
-            </w:r>
-            <w:proofErr w:type="spellEnd"/>
-            <w:r>
-              <w:rPr>
-                <w:rFonts w:ascii="Calibri" w:hAnsi="Calibri"/>
-                <w:color w:val="000000"/>
-                <w:sz w:val="22"/>
-                <w:szCs w:val="22"/>
-              </w:rPr>
-              <w:t xml:space="preserve">.   This property is secondary and should only be used if the </w:t>
+              <w:t xml:space="preserve"> property captures a short textual description of the objective of this CourseOfAction.   This property is secondary and should only be used if the </w:t>
             </w:r>
             <w:r>
               <w:rPr>
@@ -8426,7 +8281,6 @@
                 <w:sz w:val="20"/>
               </w:rPr>
             </w:pPr>
-            <w:proofErr w:type="spellStart"/>
             <w:r>
               <w:rPr>
                 <w:rFonts w:ascii="Courier New" w:hAnsi="Courier New" w:cs="Courier New"/>
@@ -8434,7 +8288,6 @@
               </w:rPr>
               <w:t>VulnerabilityType</w:t>
             </w:r>
-            <w:proofErr w:type="spellEnd"/>
           </w:p>
         </w:tc>
         <w:tc>
@@ -8608,7 +8461,6 @@
                 <w:sz w:val="20"/>
               </w:rPr>
             </w:pPr>
-            <w:proofErr w:type="spellStart"/>
             <w:r>
               <w:rPr>
                 <w:rFonts w:ascii="Courier New" w:hAnsi="Courier New" w:cs="Courier New"/>
@@ -8616,7 +8468,6 @@
               </w:rPr>
               <w:t>WeaknessType</w:t>
             </w:r>
-            <w:proofErr w:type="spellEnd"/>
           </w:p>
         </w:tc>
         <w:tc>
@@ -8797,7 +8648,6 @@
                 <w:sz w:val="20"/>
               </w:rPr>
             </w:pPr>
-            <w:proofErr w:type="spellStart"/>
             <w:r>
               <w:rPr>
                 <w:rFonts w:ascii="Courier New" w:hAnsi="Courier New" w:cs="Courier New"/>
@@ -8805,7 +8655,6 @@
               </w:rPr>
               <w:t>ConfigurationType</w:t>
             </w:r>
-            <w:proofErr w:type="spellEnd"/>
           </w:p>
         </w:tc>
         <w:tc>
@@ -8932,7 +8781,6 @@
                 <w:sz w:val="22"/>
               </w:rPr>
             </w:pPr>
-            <w:proofErr w:type="spellStart"/>
             <w:r>
               <w:rPr>
                 <w:b/>
@@ -8940,7 +8788,6 @@
               </w:rPr>
               <w:t>Potential_COAs</w:t>
             </w:r>
-            <w:proofErr w:type="spellEnd"/>
           </w:p>
         </w:tc>
         <w:tc>
@@ -8955,7 +8802,6 @@
                 <w:sz w:val="20"/>
               </w:rPr>
             </w:pPr>
-            <w:proofErr w:type="spellStart"/>
             <w:r>
               <w:rPr>
                 <w:rFonts w:ascii="Courier New" w:hAnsi="Courier New" w:cs="Courier New"/>
@@ -8963,7 +8809,6 @@
               </w:rPr>
               <w:t>PotentialCOAsType</w:t>
             </w:r>
-            <w:proofErr w:type="spellEnd"/>
           </w:p>
         </w:tc>
         <w:tc>
@@ -9009,7 +8854,6 @@
               </w:rPr>
               <w:t xml:space="preserve">The </w:t>
             </w:r>
-            <w:proofErr w:type="spellStart"/>
             <w:r>
               <w:rPr>
                 <w:rFonts w:ascii="Courier New" w:hAnsi="Courier New" w:cs="Courier New"/>
@@ -9019,7 +8863,6 @@
               </w:rPr>
               <w:t>Potential_COAs</w:t>
             </w:r>
-            <w:proofErr w:type="spellEnd"/>
             <w:r>
               <w:rPr>
                 <w:rFonts w:ascii="Calibri" w:hAnsi="Calibri"/>
@@ -9120,7 +8963,6 @@
                 <w:sz w:val="22"/>
               </w:rPr>
             </w:pPr>
-            <w:proofErr w:type="spellStart"/>
             <w:r>
               <w:rPr>
                 <w:b/>
@@ -9128,7 +8970,6 @@
               </w:rPr>
               <w:t>Information_Source</w:t>
             </w:r>
-            <w:proofErr w:type="spellEnd"/>
           </w:p>
         </w:tc>
         <w:tc>
@@ -9158,7 +8999,6 @@
                 <w:sz w:val="20"/>
               </w:rPr>
             </w:pPr>
-            <w:proofErr w:type="spellStart"/>
             <w:r>
               <w:rPr>
                 <w:rFonts w:ascii="Courier New" w:hAnsi="Courier New" w:cs="Courier New"/>
@@ -9166,7 +9006,6 @@
               </w:rPr>
               <w:t>InformationSourceType</w:t>
             </w:r>
-            <w:proofErr w:type="spellEnd"/>
           </w:p>
         </w:tc>
         <w:tc>
@@ -9212,7 +9051,6 @@
               </w:rPr>
               <w:t xml:space="preserve">The </w:t>
             </w:r>
-            <w:proofErr w:type="spellStart"/>
             <w:r>
               <w:rPr>
                 <w:rFonts w:ascii="Courier New" w:hAnsi="Courier New" w:cs="Courier New"/>
@@ -9222,7 +9060,6 @@
               </w:rPr>
               <w:t>Information_Source</w:t>
             </w:r>
-            <w:proofErr w:type="spellEnd"/>
             <w:r>
               <w:rPr>
                 <w:rFonts w:ascii="Calibri" w:hAnsi="Calibri"/>
@@ -9238,25 +9075,7 @@
                 <w:sz w:val="22"/>
                 <w:szCs w:val="22"/>
               </w:rPr>
-              <w:t xml:space="preserve">information.  Examples of details captured include </w:t>
-            </w:r>
-            <w:proofErr w:type="spellStart"/>
-            <w:r>
-              <w:rPr>
-                <w:rFonts w:ascii="Calibri" w:hAnsi="Calibri"/>
-                <w:sz w:val="22"/>
-                <w:szCs w:val="22"/>
-              </w:rPr>
-              <w:t>identitifying</w:t>
-            </w:r>
-            <w:proofErr w:type="spellEnd"/>
-            <w:r>
-              <w:rPr>
-                <w:rFonts w:ascii="Calibri" w:hAnsi="Calibri"/>
-                <w:sz w:val="22"/>
-                <w:szCs w:val="22"/>
-              </w:rPr>
-              <w:t xml:space="preserve"> characteristics, time-</w:t>
+              <w:t>information.  Examples of details captured include identitifying characteristics, time-</w:t>
             </w:r>
             <w:r>
               <w:rPr>
@@ -9307,7 +9126,6 @@
                 <w:sz w:val="20"/>
               </w:rPr>
             </w:pPr>
-            <w:proofErr w:type="spellStart"/>
             <w:r>
               <w:rPr>
                 <w:rFonts w:ascii="Courier New" w:hAnsi="Courier New" w:cs="Courier New"/>
@@ -9315,7 +9133,6 @@
               </w:rPr>
               <w:t>marking:MarkingType</w:t>
             </w:r>
-            <w:proofErr w:type="spellEnd"/>
           </w:p>
         </w:tc>
         <w:tc>
@@ -9398,7 +9215,6 @@
                 <w:sz w:val="22"/>
               </w:rPr>
             </w:pPr>
-            <w:proofErr w:type="spellStart"/>
             <w:r>
               <w:rPr>
                 <w:b/>
@@ -9406,7 +9222,6 @@
               </w:rPr>
               <w:t>Related_Exploit_Targets</w:t>
             </w:r>
-            <w:proofErr w:type="spellEnd"/>
           </w:p>
         </w:tc>
         <w:tc>
@@ -9421,7 +9236,6 @@
                 <w:sz w:val="20"/>
               </w:rPr>
             </w:pPr>
-            <w:proofErr w:type="spellStart"/>
             <w:r>
               <w:rPr>
                 <w:rFonts w:ascii="Courier New" w:hAnsi="Courier New" w:cs="Courier New"/>
@@ -9429,7 +9243,6 @@
               </w:rPr>
               <w:t>RelatedExploitTargetsType</w:t>
             </w:r>
-            <w:proofErr w:type="spellEnd"/>
           </w:p>
         </w:tc>
         <w:tc>
@@ -9475,7 +9288,6 @@
               </w:rPr>
               <w:t xml:space="preserve">The </w:t>
             </w:r>
-            <w:proofErr w:type="spellStart"/>
             <w:r>
               <w:rPr>
                 <w:rFonts w:ascii="Courier New" w:hAnsi="Courier New" w:cs="Courier New"/>
@@ -9485,7 +9297,6 @@
               </w:rPr>
               <w:t>Related_Exploit_Targets</w:t>
             </w:r>
-            <w:proofErr w:type="spellEnd"/>
             <w:r>
               <w:rPr>
                 <w:rFonts w:ascii="Calibri" w:hAnsi="Calibri"/>
@@ -9514,7 +9325,6 @@
                 <w:sz w:val="22"/>
               </w:rPr>
             </w:pPr>
-            <w:proofErr w:type="spellStart"/>
             <w:r>
               <w:rPr>
                 <w:b/>
@@ -9522,7 +9332,6 @@
               </w:rPr>
               <w:t>Related_Packages</w:t>
             </w:r>
-            <w:proofErr w:type="spellEnd"/>
           </w:p>
         </w:tc>
         <w:tc>
@@ -9552,7 +9361,6 @@
                 <w:sz w:val="20"/>
               </w:rPr>
             </w:pPr>
-            <w:proofErr w:type="spellStart"/>
             <w:r>
               <w:rPr>
                 <w:rFonts w:ascii="Courier New" w:hAnsi="Courier New" w:cs="Courier New"/>
@@ -9560,7 +9368,6 @@
               </w:rPr>
               <w:t>RelatedPackagesRefsType</w:t>
             </w:r>
-            <w:proofErr w:type="spellEnd"/>
           </w:p>
         </w:tc>
         <w:tc>
@@ -9606,7 +9413,6 @@
               </w:rPr>
               <w:t xml:space="preserve">The </w:t>
             </w:r>
-            <w:proofErr w:type="spellStart"/>
             <w:r>
               <w:rPr>
                 <w:rFonts w:ascii="Courier New" w:hAnsi="Courier New" w:cs="Courier New"/>
@@ -9616,7 +9422,6 @@
               </w:rPr>
               <w:t>Related_Packages</w:t>
             </w:r>
-            <w:proofErr w:type="spellEnd"/>
             <w:r>
               <w:rPr>
                 <w:rFonts w:ascii="Calibri" w:hAnsi="Calibri"/>
@@ -9654,14 +9459,9 @@
       </w:pPr>
       <w:bookmarkStart w:id="61" w:name="_Toc417308379"/>
       <w:bookmarkEnd w:id="58"/>
-      <w:proofErr w:type="spellStart"/>
       <w:r>
         <w:lastRenderedPageBreak/>
-        <w:t>ExploitTargetVersionType</w:t>
-      </w:r>
-      <w:proofErr w:type="spellEnd"/>
-      <w:r>
-        <w:t xml:space="preserve"> Enumeration</w:t>
+        <w:t>ExploitTargetVersionType Enumeration</w:t>
       </w:r>
       <w:bookmarkEnd w:id="61"/>
     </w:p>
@@ -9669,7 +9469,6 @@
       <w:r>
         <w:t xml:space="preserve">The </w:t>
       </w:r>
-      <w:proofErr w:type="spellStart"/>
       <w:r>
         <w:rPr>
           <w:rFonts w:ascii="Courier New" w:hAnsi="Courier New" w:cs="Courier New"/>
@@ -9688,7 +9487,6 @@
         </w:rPr>
         <w:t>Type</w:t>
       </w:r>
-      <w:proofErr w:type="spellEnd"/>
       <w:r>
         <w:rPr>
           <w:rFonts w:ascii="Times New Roman" w:hAnsi="Times New Roman" w:cs="Times New Roman"/>
@@ -9897,7 +9695,6 @@
         </w:rPr>
         <w:t xml:space="preserve"> of the </w:t>
       </w:r>
-      <w:proofErr w:type="spellStart"/>
       <w:r>
         <w:rPr>
           <w:rFonts w:ascii="Courier New" w:hAnsi="Courier New" w:cs="Courier New"/>
@@ -9908,7 +9705,6 @@
         </w:rPr>
         <w:t>ExploitTargetVersionType</w:t>
       </w:r>
-      <w:proofErr w:type="spellEnd"/>
       <w:r>
         <w:rPr>
           <w:b w:val="0"/>
@@ -10191,13 +9987,8 @@
         <w:pStyle w:val="Heading2"/>
       </w:pPr>
       <w:bookmarkStart w:id="63" w:name="_Toc417308380"/>
-      <w:proofErr w:type="spellStart"/>
-      <w:r>
-        <w:t>VulnerabilityType</w:t>
-      </w:r>
-      <w:proofErr w:type="spellEnd"/>
-      <w:r>
-        <w:t xml:space="preserve"> Class</w:t>
+      <w:r>
+        <w:t>VulnerabilityType Class</w:t>
       </w:r>
       <w:bookmarkEnd w:id="63"/>
     </w:p>
@@ -10211,14 +10002,12 @@
       <w:r>
         <w:t xml:space="preserve">he </w:t>
       </w:r>
-      <w:proofErr w:type="spellStart"/>
       <w:r>
         <w:rPr>
           <w:rFonts w:ascii="Courier New" w:hAnsi="Courier New" w:cs="Courier New"/>
         </w:rPr>
         <w:t>VulnerabilityType</w:t>
       </w:r>
-      <w:proofErr w:type="spellEnd"/>
       <w:r>
         <w:t xml:space="preserve"> class characterizes an individual vulnerability.  In addition to capturing basic information and references to vulnerability registries, this class is extensible to enable the structured description of a vulnerability.  STIX v1.1.1 defines a default subclass to leverage the Common Vulnerability Reporting Format (CVRF) schema</w:t>
       </w:r>
@@ -10428,7 +10217,6 @@
         </w:rPr>
         <w:t xml:space="preserve">UML diagram of the </w:t>
       </w:r>
-      <w:proofErr w:type="spellStart"/>
       <w:r>
         <w:rPr>
           <w:rFonts w:ascii="Courier New" w:hAnsi="Courier New" w:cs="Courier New"/>
@@ -10439,7 +10227,6 @@
         </w:rPr>
         <w:t>VulnerabilityType</w:t>
       </w:r>
-      <w:proofErr w:type="spellEnd"/>
       <w:r>
         <w:rPr>
           <w:b w:val="0"/>
@@ -10845,7 +10632,6 @@
         </w:rPr>
         <w:t xml:space="preserve"> </w:t>
       </w:r>
-      <w:proofErr w:type="spellStart"/>
       <w:r>
         <w:rPr>
           <w:rFonts w:ascii="Courier New" w:hAnsi="Courier New" w:cs="Courier New"/>
@@ -10866,7 +10652,6 @@
         </w:rPr>
         <w:t>Type</w:t>
       </w:r>
-      <w:proofErr w:type="spellEnd"/>
       <w:r>
         <w:rPr>
           <w:rFonts w:cs="Courier New"/>
@@ -10999,7 +10784,6 @@
                 <w:sz w:val="22"/>
               </w:rPr>
             </w:pPr>
-            <w:proofErr w:type="spellStart"/>
             <w:r>
               <w:rPr>
                 <w:b/>
@@ -11007,7 +10791,6 @@
               </w:rPr>
               <w:t>is_known</w:t>
             </w:r>
-            <w:proofErr w:type="spellEnd"/>
           </w:p>
         </w:tc>
         <w:tc>
@@ -11022,7 +10805,6 @@
                 <w:sz w:val="20"/>
               </w:rPr>
             </w:pPr>
-            <w:proofErr w:type="spellStart"/>
             <w:r>
               <w:rPr>
                 <w:rFonts w:ascii="Courier New" w:hAnsi="Courier New" w:cs="Courier New"/>
@@ -11030,7 +10812,6 @@
               </w:rPr>
               <w:t>basicDataTypes:Boolean</w:t>
             </w:r>
-            <w:proofErr w:type="spellEnd"/>
           </w:p>
         </w:tc>
         <w:tc>
@@ -11074,7 +10855,6 @@
               </w:rPr>
               <w:t xml:space="preserve">The </w:t>
             </w:r>
-            <w:proofErr w:type="spellStart"/>
             <w:r>
               <w:rPr>
                 <w:rFonts w:ascii="Courier New" w:hAnsi="Courier New" w:cs="Courier New"/>
@@ -11083,7 +10863,6 @@
               </w:rPr>
               <w:t>is_known</w:t>
             </w:r>
-            <w:proofErr w:type="spellEnd"/>
             <w:r>
               <w:rPr>
                 <w:rFonts w:ascii="Calibri" w:hAnsi="Calibri" w:cs="Arial"/>
@@ -11111,7 +10890,6 @@
                 <w:sz w:val="22"/>
               </w:rPr>
             </w:pPr>
-            <w:proofErr w:type="spellStart"/>
             <w:r>
               <w:rPr>
                 <w:b/>
@@ -11119,7 +10897,6 @@
               </w:rPr>
               <w:t>is_publicly_acknowledged</w:t>
             </w:r>
-            <w:proofErr w:type="spellEnd"/>
           </w:p>
         </w:tc>
         <w:tc>
@@ -11134,7 +10911,6 @@
                 <w:sz w:val="20"/>
               </w:rPr>
             </w:pPr>
-            <w:proofErr w:type="spellStart"/>
             <w:r>
               <w:rPr>
                 <w:rFonts w:ascii="Courier New" w:hAnsi="Courier New" w:cs="Courier New"/>
@@ -11142,7 +10918,6 @@
               </w:rPr>
               <w:t>basicDataTypes:Boolean</w:t>
             </w:r>
-            <w:proofErr w:type="spellEnd"/>
           </w:p>
         </w:tc>
         <w:tc>
@@ -11186,7 +10961,6 @@
               </w:rPr>
               <w:t xml:space="preserve">The </w:t>
             </w:r>
-            <w:proofErr w:type="spellStart"/>
             <w:r>
               <w:rPr>
                 <w:rFonts w:ascii="Courier New" w:hAnsi="Courier New" w:cs="Courier New"/>
@@ -11195,7 +10969,6 @@
               </w:rPr>
               <w:t>is_publicly_acknowledged</w:t>
             </w:r>
-            <w:proofErr w:type="spellEnd"/>
             <w:r>
               <w:rPr>
                 <w:rFonts w:ascii="Calibri" w:hAnsi="Calibri" w:cs="Arial"/>
@@ -11244,7 +11017,6 @@
                 <w:sz w:val="20"/>
               </w:rPr>
             </w:pPr>
-            <w:proofErr w:type="spellStart"/>
             <w:r>
               <w:rPr>
                 <w:rFonts w:ascii="Courier New" w:hAnsi="Courier New" w:cs="Courier New"/>
@@ -11252,7 +11024,6 @@
               </w:rPr>
               <w:t>basicDataTypes:String</w:t>
             </w:r>
-            <w:proofErr w:type="spellEnd"/>
           </w:p>
         </w:tc>
         <w:tc>
@@ -11398,7 +11169,6 @@
                 <w:sz w:val="20"/>
               </w:rPr>
             </w:pPr>
-            <w:proofErr w:type="spellStart"/>
             <w:r>
               <w:rPr>
                 <w:rFonts w:ascii="Courier New" w:hAnsi="Courier New" w:cs="Courier New"/>
@@ -11406,7 +11176,6 @@
               </w:rPr>
               <w:t>StructuredTextType</w:t>
             </w:r>
-            <w:proofErr w:type="spellEnd"/>
           </w:p>
         </w:tc>
         <w:tc>
@@ -11468,7 +11237,6 @@
               </w:rPr>
               <w:t xml:space="preserve"> property captures a textual description of the vulnerability.  Any length is permitted.  Optional formatting is supported via the </w:t>
             </w:r>
-            <w:proofErr w:type="spellStart"/>
             <w:r>
               <w:rPr>
                 <w:rFonts w:ascii="Courier New" w:hAnsi="Courier New" w:cs="Courier New"/>
@@ -11478,7 +11246,6 @@
               </w:rPr>
               <w:t>structuring_format</w:t>
             </w:r>
-            <w:proofErr w:type="spellEnd"/>
             <w:r>
               <w:rPr>
                 <w:rFonts w:ascii="Calibri" w:hAnsi="Calibri"/>
@@ -11488,7 +11255,6 @@
               </w:rPr>
               <w:t xml:space="preserve"> property of the </w:t>
             </w:r>
-            <w:proofErr w:type="spellStart"/>
             <w:r>
               <w:rPr>
                 <w:rFonts w:ascii="Courier New" w:hAnsi="Courier New" w:cs="Courier New"/>
@@ -11498,7 +11264,6 @@
               </w:rPr>
               <w:t>StructuredTextType</w:t>
             </w:r>
-            <w:proofErr w:type="spellEnd"/>
             <w:r>
               <w:rPr>
                 <w:rFonts w:ascii="Calibri" w:hAnsi="Calibri"/>
@@ -11527,7 +11292,6 @@
                 <w:sz w:val="22"/>
               </w:rPr>
             </w:pPr>
-            <w:proofErr w:type="spellStart"/>
             <w:r>
               <w:rPr>
                 <w:b/>
@@ -11535,7 +11299,6 @@
               </w:rPr>
               <w:t>Short_Description</w:t>
             </w:r>
-            <w:proofErr w:type="spellEnd"/>
           </w:p>
         </w:tc>
         <w:tc>
@@ -11565,7 +11328,6 @@
                 <w:sz w:val="20"/>
               </w:rPr>
             </w:pPr>
-            <w:proofErr w:type="spellStart"/>
             <w:r>
               <w:rPr>
                 <w:rFonts w:ascii="Courier New" w:hAnsi="Courier New" w:cs="Courier New"/>
@@ -11573,7 +11335,6 @@
               </w:rPr>
               <w:t>StructuredTextType</w:t>
             </w:r>
-            <w:proofErr w:type="spellEnd"/>
           </w:p>
         </w:tc>
         <w:tc>
@@ -11617,7 +11378,6 @@
               </w:rPr>
               <w:t xml:space="preserve">The </w:t>
             </w:r>
-            <w:proofErr w:type="spellStart"/>
             <w:r>
               <w:rPr>
                 <w:rFonts w:ascii="Courier New" w:hAnsi="Courier New" w:cs="Courier New"/>
@@ -11627,7 +11387,6 @@
               </w:rPr>
               <w:t>Short_Description</w:t>
             </w:r>
-            <w:proofErr w:type="spellEnd"/>
             <w:r>
               <w:rPr>
                 <w:rFonts w:ascii="Calibri" w:hAnsi="Calibri"/>
@@ -11695,7 +11454,6 @@
                 <w:sz w:val="20"/>
               </w:rPr>
             </w:pPr>
-            <w:proofErr w:type="spellStart"/>
             <w:r>
               <w:rPr>
                 <w:rFonts w:ascii="Courier New" w:hAnsi="Courier New" w:cs="Courier New"/>
@@ -11703,7 +11461,6 @@
               </w:rPr>
               <w:t>basicDataTypes:CVE_ID</w:t>
             </w:r>
-            <w:proofErr w:type="spellEnd"/>
           </w:p>
         </w:tc>
         <w:tc>
@@ -11803,21 +11560,12 @@
                 <w:sz w:val="20"/>
               </w:rPr>
             </w:pPr>
-            <w:proofErr w:type="spellStart"/>
             <w:r>
               <w:rPr>
                 <w:rFonts w:ascii="Courier New" w:hAnsi="Courier New" w:cs="Courier New"/>
                 <w:sz w:val="20"/>
               </w:rPr>
-              <w:t>basicDataTypes</w:t>
-            </w:r>
-            <w:proofErr w:type="spellEnd"/>
-            <w:r>
-              <w:rPr>
-                <w:rFonts w:ascii="Courier New" w:hAnsi="Courier New" w:cs="Courier New"/>
-                <w:sz w:val="20"/>
-              </w:rPr>
-              <w:t>:</w:t>
+              <w:t>basicDataTypes:</w:t>
             </w:r>
           </w:p>
           <w:p>
@@ -11827,7 +11575,6 @@
                 <w:sz w:val="20"/>
               </w:rPr>
             </w:pPr>
-            <w:proofErr w:type="spellStart"/>
             <w:r>
               <w:rPr>
                 <w:rFonts w:ascii="Courier New" w:hAnsi="Courier New" w:cs="Courier New"/>
@@ -11835,7 +11582,6 @@
               </w:rPr>
               <w:t>PositiveInteger</w:t>
             </w:r>
-            <w:proofErr w:type="spellEnd"/>
           </w:p>
         </w:tc>
         <w:tc>
@@ -11935,7 +11681,6 @@
                 <w:sz w:val="20"/>
               </w:rPr>
             </w:pPr>
-            <w:proofErr w:type="spellStart"/>
             <w:r>
               <w:rPr>
                 <w:rFonts w:ascii="Courier New" w:hAnsi="Courier New" w:cs="Courier New"/>
@@ -11943,7 +11688,6 @@
               </w:rPr>
               <w:t>basicDataTypes:String</w:t>
             </w:r>
-            <w:proofErr w:type="spellEnd"/>
           </w:p>
         </w:tc>
         <w:tc>
@@ -12038,7 +11782,6 @@
                 <w:sz w:val="22"/>
               </w:rPr>
             </w:pPr>
-            <w:proofErr w:type="spellStart"/>
             <w:r>
               <w:rPr>
                 <w:b/>
@@ -12046,7 +11789,6 @@
               </w:rPr>
               <w:t>CVSS_Score</w:t>
             </w:r>
-            <w:proofErr w:type="spellEnd"/>
           </w:p>
         </w:tc>
         <w:tc>
@@ -12061,7 +11803,6 @@
                 <w:sz w:val="20"/>
               </w:rPr>
             </w:pPr>
-            <w:proofErr w:type="spellStart"/>
             <w:r>
               <w:rPr>
                 <w:rFonts w:ascii="Courier New" w:hAnsi="Courier New" w:cs="Courier New"/>
@@ -12069,7 +11810,6 @@
               </w:rPr>
               <w:t>CVSSVectorType</w:t>
             </w:r>
-            <w:proofErr w:type="spellEnd"/>
           </w:p>
         </w:tc>
         <w:tc>
@@ -12113,7 +11853,6 @@
               </w:rPr>
               <w:t xml:space="preserve">The </w:t>
             </w:r>
-            <w:proofErr w:type="spellStart"/>
             <w:r>
               <w:rPr>
                 <w:rFonts w:ascii="Courier New" w:hAnsi="Courier New" w:cs="Courier New"/>
@@ -12122,7 +11861,6 @@
               </w:rPr>
               <w:t>CVSS_Score</w:t>
             </w:r>
-            <w:proofErr w:type="spellEnd"/>
             <w:r>
               <w:rPr>
                 <w:rFonts w:ascii="Calibri" w:hAnsi="Calibri" w:cs="Arial"/>
@@ -12150,7 +11888,6 @@
                 <w:sz w:val="22"/>
               </w:rPr>
             </w:pPr>
-            <w:proofErr w:type="spellStart"/>
             <w:r>
               <w:rPr>
                 <w:b/>
@@ -12158,7 +11895,6 @@
               </w:rPr>
               <w:t>Discovered_DateTime</w:t>
             </w:r>
-            <w:proofErr w:type="spellEnd"/>
           </w:p>
         </w:tc>
         <w:tc>
@@ -12188,7 +11924,6 @@
                 <w:sz w:val="20"/>
               </w:rPr>
             </w:pPr>
-            <w:proofErr w:type="spellStart"/>
             <w:r>
               <w:rPr>
                 <w:rFonts w:ascii="Courier New" w:hAnsi="Courier New" w:cs="Courier New"/>
@@ -12196,7 +11931,6 @@
               </w:rPr>
               <w:t>DateTimeWithPrecisionType</w:t>
             </w:r>
-            <w:proofErr w:type="spellEnd"/>
           </w:p>
         </w:tc>
         <w:tc>
@@ -12242,7 +11976,6 @@
               </w:rPr>
               <w:t xml:space="preserve">The </w:t>
             </w:r>
-            <w:proofErr w:type="spellStart"/>
             <w:r>
               <w:rPr>
                 <w:rFonts w:ascii="Courier New" w:hAnsi="Courier New" w:cs="Courier New"/>
@@ -12252,7 +11985,6 @@
               </w:rPr>
               <w:t>Discovered_DateTime</w:t>
             </w:r>
-            <w:proofErr w:type="spellEnd"/>
             <w:r>
               <w:rPr>
                 <w:rFonts w:ascii="Calibri" w:hAnsi="Calibri"/>
@@ -12262,7 +11994,6 @@
               </w:rPr>
               <w:t xml:space="preserve"> property specifies the date and time at which the vulnerability was discovered.  To avoid ambiguity, all timestamps SHOULD include a specification of the time zone.  In addition to specifying a date and time, the </w:t>
             </w:r>
-            <w:proofErr w:type="spellStart"/>
             <w:r>
               <w:rPr>
                 <w:rFonts w:ascii="Courier New" w:hAnsi="Courier New" w:cs="Courier New"/>
@@ -12272,7 +12003,6 @@
               </w:rPr>
               <w:t>Date_Time</w:t>
             </w:r>
-            <w:proofErr w:type="spellEnd"/>
             <w:r>
               <w:rPr>
                 <w:rFonts w:ascii="Calibri" w:hAnsi="Calibri"/>
@@ -12300,7 +12030,6 @@
               </w:rPr>
               <w:t xml:space="preserve"> property to specify the granularity with which the time should be considered, as specified by the </w:t>
             </w:r>
-            <w:proofErr w:type="spellStart"/>
             <w:r>
               <w:rPr>
                 <w:rFonts w:ascii="Courier New" w:hAnsi="Courier New" w:cs="Courier New"/>
@@ -12310,7 +12039,6 @@
               </w:rPr>
               <w:t>DateTypePrecisionEnum</w:t>
             </w:r>
-            <w:proofErr w:type="spellEnd"/>
             <w:r>
               <w:rPr>
                 <w:rFonts w:ascii="Calibri" w:hAnsi="Calibri"/>
@@ -12417,7 +12145,6 @@
                 <w:sz w:val="22"/>
               </w:rPr>
             </w:pPr>
-            <w:proofErr w:type="spellStart"/>
             <w:r>
               <w:rPr>
                 <w:b/>
@@ -12426,7 +12153,6 @@
               <w:lastRenderedPageBreak/>
               <w:t>Published_DateTime</w:t>
             </w:r>
-            <w:proofErr w:type="spellEnd"/>
           </w:p>
         </w:tc>
         <w:tc>
@@ -12456,7 +12182,6 @@
                 <w:sz w:val="20"/>
               </w:rPr>
             </w:pPr>
-            <w:proofErr w:type="spellStart"/>
             <w:r>
               <w:rPr>
                 <w:rFonts w:ascii="Courier New" w:hAnsi="Courier New" w:cs="Courier New"/>
@@ -12464,7 +12189,6 @@
               </w:rPr>
               <w:t>DateTimeWithPrecisionType</w:t>
             </w:r>
-            <w:proofErr w:type="spellEnd"/>
           </w:p>
         </w:tc>
         <w:tc>
@@ -12508,7 +12232,6 @@
               </w:rPr>
               <w:t xml:space="preserve">The </w:t>
             </w:r>
-            <w:proofErr w:type="spellStart"/>
             <w:r>
               <w:rPr>
                 <w:rFonts w:ascii="Courier New" w:hAnsi="Courier New" w:cs="Courier New"/>
@@ -12518,7 +12241,6 @@
               </w:rPr>
               <w:t>Published_DateTime</w:t>
             </w:r>
-            <w:proofErr w:type="spellEnd"/>
             <w:r>
               <w:rPr>
                 <w:rFonts w:ascii="Calibri" w:hAnsi="Calibri"/>
@@ -12528,7 +12250,6 @@
               </w:rPr>
               <w:t xml:space="preserve"> property specifies the date and time at which information about the vulnerability was published.  To avoid ambiguity, all timestamps SHOULD include a specification of the time zone.  In addition to specifying a date and time, the </w:t>
             </w:r>
-            <w:proofErr w:type="spellStart"/>
             <w:r>
               <w:rPr>
                 <w:rFonts w:ascii="Courier New" w:hAnsi="Courier New" w:cs="Courier New"/>
@@ -12538,7 +12259,6 @@
               </w:rPr>
               <w:t>Date_Time</w:t>
             </w:r>
-            <w:proofErr w:type="spellEnd"/>
             <w:r>
               <w:rPr>
                 <w:rFonts w:ascii="Calibri" w:hAnsi="Calibri"/>
@@ -12566,7 +12286,6 @@
               </w:rPr>
               <w:t xml:space="preserve"> property to specify the granularity with which the time should be considered, as specified by the </w:t>
             </w:r>
-            <w:proofErr w:type="spellStart"/>
             <w:r>
               <w:rPr>
                 <w:rFonts w:ascii="Courier New" w:hAnsi="Courier New" w:cs="Courier New"/>
@@ -12576,7 +12295,6 @@
               </w:rPr>
               <w:t>DateTypePrecisionEnum</w:t>
             </w:r>
-            <w:proofErr w:type="spellEnd"/>
             <w:r>
               <w:rPr>
                 <w:rFonts w:ascii="Calibri" w:hAnsi="Calibri"/>
@@ -12701,7 +12419,6 @@
                 <w:sz w:val="22"/>
               </w:rPr>
             </w:pPr>
-            <w:proofErr w:type="spellStart"/>
             <w:r>
               <w:rPr>
                 <w:b/>
@@ -12709,7 +12426,6 @@
               </w:rPr>
               <w:t>Affected_Software</w:t>
             </w:r>
-            <w:proofErr w:type="spellEnd"/>
           </w:p>
         </w:tc>
         <w:tc>
@@ -12724,7 +12440,6 @@
                 <w:sz w:val="20"/>
               </w:rPr>
             </w:pPr>
-            <w:proofErr w:type="spellStart"/>
             <w:r>
               <w:rPr>
                 <w:rFonts w:ascii="Courier New" w:hAnsi="Courier New" w:cs="Courier New"/>
@@ -12732,7 +12447,6 @@
               </w:rPr>
               <w:t>AffectedSoftwareType</w:t>
             </w:r>
-            <w:proofErr w:type="spellEnd"/>
           </w:p>
         </w:tc>
         <w:tc>
@@ -12776,7 +12490,6 @@
               </w:rPr>
               <w:t xml:space="preserve">The </w:t>
             </w:r>
-            <w:proofErr w:type="spellStart"/>
             <w:r>
               <w:rPr>
                 <w:rFonts w:ascii="Courier New" w:hAnsi="Courier New" w:cs="Courier New"/>
@@ -12785,7 +12498,6 @@
               </w:rPr>
               <w:t>Affected_Software</w:t>
             </w:r>
-            <w:proofErr w:type="spellEnd"/>
             <w:r>
               <w:rPr>
                 <w:rFonts w:ascii="Calibri" w:hAnsi="Calibri" w:cs="Arial"/>
@@ -12794,7 +12506,6 @@
               </w:rPr>
               <w:t xml:space="preserve"> property specifies a set of one or more software products that is affected by this vulnerability.  It leverages the CybOX </w:t>
             </w:r>
-            <w:proofErr w:type="spellStart"/>
             <w:r>
               <w:rPr>
                 <w:rFonts w:ascii="Courier New" w:hAnsi="Courier New" w:cs="Courier New"/>
@@ -12803,7 +12514,6 @@
               </w:rPr>
               <w:t>ObservableType</w:t>
             </w:r>
-            <w:proofErr w:type="spellEnd"/>
             <w:r>
               <w:rPr>
                 <w:rFonts w:ascii="Calibri" w:hAnsi="Calibri" w:cs="Arial"/>
@@ -12852,7 +12562,6 @@
                 <w:sz w:val="20"/>
               </w:rPr>
             </w:pPr>
-            <w:proofErr w:type="spellStart"/>
             <w:r>
               <w:rPr>
                 <w:rFonts w:ascii="Courier New" w:hAnsi="Courier New" w:cs="Courier New"/>
@@ -12860,7 +12569,6 @@
               </w:rPr>
               <w:t>stixCommon:ReferencesType</w:t>
             </w:r>
-            <w:proofErr w:type="spellEnd"/>
           </w:p>
         </w:tc>
         <w:tc>
@@ -12933,13 +12641,8 @@
         <w:pStyle w:val="Heading3"/>
       </w:pPr>
       <w:bookmarkStart w:id="66" w:name="_Toc417308381"/>
-      <w:proofErr w:type="spellStart"/>
-      <w:r>
-        <w:t>CVSSVectorType</w:t>
-      </w:r>
-      <w:proofErr w:type="spellEnd"/>
-      <w:r>
-        <w:t xml:space="preserve"> Class</w:t>
+      <w:r>
+        <w:t>CVSSVectorType Class</w:t>
       </w:r>
       <w:bookmarkEnd w:id="66"/>
     </w:p>
@@ -12950,14 +12653,12 @@
       <w:r>
         <w:t xml:space="preserve">The </w:t>
       </w:r>
-      <w:proofErr w:type="spellStart"/>
       <w:r>
         <w:rPr>
           <w:rFonts w:ascii="Courier New" w:hAnsi="Courier New" w:cs="Courier New"/>
         </w:rPr>
         <w:t>CVSSVectorType</w:t>
       </w:r>
-      <w:proofErr w:type="spellEnd"/>
       <w:r>
         <w:t xml:space="preserve"> class characterizes Common Vulnerability Scoring System (CVSS) data associated with the vulnerability.</w:t>
       </w:r>
@@ -12972,14 +12673,12 @@
       <w:r>
         <w:t xml:space="preserve">The property table for the </w:t>
       </w:r>
-      <w:proofErr w:type="spellStart"/>
       <w:r>
         <w:rPr>
           <w:rFonts w:ascii="Courier New" w:hAnsi="Courier New" w:cs="Courier New"/>
         </w:rPr>
         <w:t>CVSSVectorType</w:t>
       </w:r>
-      <w:proofErr w:type="spellEnd"/>
       <w:r>
         <w:t xml:space="preserve"> </w:t>
       </w:r>
@@ -13172,7 +12871,6 @@
         </w:rPr>
         <w:t xml:space="preserve"> </w:t>
       </w:r>
-      <w:proofErr w:type="spellStart"/>
       <w:r>
         <w:rPr>
           <w:rFonts w:ascii="Courier New" w:hAnsi="Courier New" w:cs="Courier New"/>
@@ -13193,7 +12891,6 @@
         </w:rPr>
         <w:t>Type</w:t>
       </w:r>
-      <w:proofErr w:type="spellEnd"/>
       <w:r>
         <w:rPr>
           <w:rFonts w:cs="Courier New"/>
@@ -13326,7 +13023,6 @@
                 <w:sz w:val="22"/>
               </w:rPr>
             </w:pPr>
-            <w:proofErr w:type="spellStart"/>
             <w:r>
               <w:rPr>
                 <w:b/>
@@ -13334,7 +13030,6 @@
               </w:rPr>
               <w:t>Overall_Score</w:t>
             </w:r>
-            <w:proofErr w:type="spellEnd"/>
           </w:p>
         </w:tc>
         <w:tc>
@@ -13349,7 +13044,6 @@
                 <w:sz w:val="20"/>
               </w:rPr>
             </w:pPr>
-            <w:proofErr w:type="spellStart"/>
             <w:r>
               <w:rPr>
                 <w:rFonts w:ascii="Courier New" w:hAnsi="Courier New" w:cs="Courier New"/>
@@ -13357,7 +13051,6 @@
               </w:rPr>
               <w:t>CVSSScoreType</w:t>
             </w:r>
-            <w:proofErr w:type="spellEnd"/>
           </w:p>
         </w:tc>
         <w:tc>
@@ -13401,7 +13094,6 @@
               </w:rPr>
               <w:t xml:space="preserve">The </w:t>
             </w:r>
-            <w:proofErr w:type="spellStart"/>
             <w:r>
               <w:rPr>
                 <w:rFonts w:ascii="Courier New" w:hAnsi="Courier New" w:cs="Courier New"/>
@@ -13410,7 +13102,6 @@
               </w:rPr>
               <w:t>Overall_Score</w:t>
             </w:r>
-            <w:proofErr w:type="spellEnd"/>
             <w:r>
               <w:rPr>
                 <w:rFonts w:ascii="Calibri" w:hAnsi="Calibri" w:cs="Arial"/>
@@ -13419,7 +13110,6 @@
               </w:rPr>
               <w:t xml:space="preserve"> property specifies the CVSS 2.0 overall score. Note that this is not the same as the unadjusted CVSS base score, which should be specified in the </w:t>
             </w:r>
-            <w:proofErr w:type="spellStart"/>
             <w:r>
               <w:rPr>
                 <w:rFonts w:ascii="Courier New" w:hAnsi="Courier New" w:cs="Courier New"/>
@@ -13428,7 +13118,6 @@
               </w:rPr>
               <w:t>Base_Score</w:t>
             </w:r>
-            <w:proofErr w:type="spellEnd"/>
             <w:r>
               <w:rPr>
                 <w:rFonts w:ascii="Calibri" w:hAnsi="Calibri" w:cs="Arial"/>
@@ -13456,7 +13145,6 @@
                 <w:sz w:val="22"/>
               </w:rPr>
             </w:pPr>
-            <w:proofErr w:type="spellStart"/>
             <w:r>
               <w:rPr>
                 <w:b/>
@@ -13465,7 +13153,6 @@
               <w:lastRenderedPageBreak/>
               <w:t>Base_Score</w:t>
             </w:r>
-            <w:proofErr w:type="spellEnd"/>
           </w:p>
         </w:tc>
         <w:tc>
@@ -13480,7 +13167,6 @@
                 <w:sz w:val="20"/>
               </w:rPr>
             </w:pPr>
-            <w:proofErr w:type="spellStart"/>
             <w:r>
               <w:rPr>
                 <w:rFonts w:ascii="Courier New" w:hAnsi="Courier New" w:cs="Courier New"/>
@@ -13488,7 +13174,6 @@
               </w:rPr>
               <w:t>CVSSScoreType</w:t>
             </w:r>
-            <w:proofErr w:type="spellEnd"/>
           </w:p>
         </w:tc>
         <w:tc>
@@ -13532,7 +13217,6 @@
               </w:rPr>
               <w:t xml:space="preserve">The </w:t>
             </w:r>
-            <w:proofErr w:type="spellStart"/>
             <w:r>
               <w:rPr>
                 <w:rFonts w:ascii="Courier New" w:hAnsi="Courier New" w:cs="Courier New"/>
@@ -13541,7 +13225,6 @@
               </w:rPr>
               <w:t>Base_Score</w:t>
             </w:r>
-            <w:proofErr w:type="spellEnd"/>
             <w:r>
               <w:rPr>
                 <w:rFonts w:ascii="Calibri" w:hAnsi="Calibri" w:cs="Arial"/>
@@ -13569,7 +13252,6 @@
                 <w:sz w:val="22"/>
               </w:rPr>
             </w:pPr>
-            <w:proofErr w:type="spellStart"/>
             <w:r>
               <w:rPr>
                 <w:b/>
@@ -13577,7 +13259,6 @@
               </w:rPr>
               <w:t>Base_Vector</w:t>
             </w:r>
-            <w:proofErr w:type="spellEnd"/>
           </w:p>
         </w:tc>
         <w:tc>
@@ -13592,7 +13273,6 @@
                 <w:sz w:val="20"/>
               </w:rPr>
             </w:pPr>
-            <w:proofErr w:type="spellStart"/>
             <w:r>
               <w:rPr>
                 <w:rFonts w:ascii="Courier New" w:hAnsi="Courier New" w:cs="Courier New"/>
@@ -13600,7 +13280,6 @@
               </w:rPr>
               <w:t>CVSSBaseVectorType</w:t>
             </w:r>
-            <w:proofErr w:type="spellEnd"/>
           </w:p>
         </w:tc>
         <w:tc>
@@ -13644,7 +13323,6 @@
               </w:rPr>
               <w:t xml:space="preserve">The </w:t>
             </w:r>
-            <w:proofErr w:type="spellStart"/>
             <w:r>
               <w:rPr>
                 <w:rFonts w:ascii="Courier New" w:hAnsi="Courier New" w:cs="Courier New"/>
@@ -13653,7 +13331,6 @@
               </w:rPr>
               <w:t>Base_Vector</w:t>
             </w:r>
-            <w:proofErr w:type="spellEnd"/>
             <w:r>
               <w:rPr>
                 <w:rFonts w:ascii="Calibri" w:hAnsi="Calibri" w:cs="Arial"/>
@@ -13681,7 +13358,6 @@
                 <w:sz w:val="22"/>
               </w:rPr>
             </w:pPr>
-            <w:proofErr w:type="spellStart"/>
             <w:r>
               <w:rPr>
                 <w:b/>
@@ -13689,7 +13365,6 @@
               </w:rPr>
               <w:t>Temporal_Score</w:t>
             </w:r>
-            <w:proofErr w:type="spellEnd"/>
           </w:p>
         </w:tc>
         <w:tc>
@@ -13704,7 +13379,6 @@
                 <w:sz w:val="20"/>
               </w:rPr>
             </w:pPr>
-            <w:proofErr w:type="spellStart"/>
             <w:r>
               <w:rPr>
                 <w:rFonts w:ascii="Courier New" w:hAnsi="Courier New" w:cs="Courier New"/>
@@ -13712,7 +13386,6 @@
               </w:rPr>
               <w:t>CVSSScoreType</w:t>
             </w:r>
-            <w:proofErr w:type="spellEnd"/>
           </w:p>
         </w:tc>
         <w:tc>
@@ -13756,7 +13429,6 @@
               </w:rPr>
               <w:t xml:space="preserve">The </w:t>
             </w:r>
-            <w:proofErr w:type="spellStart"/>
             <w:r>
               <w:rPr>
                 <w:rFonts w:ascii="Courier New" w:hAnsi="Courier New" w:cs="Courier New"/>
@@ -13765,7 +13437,6 @@
               </w:rPr>
               <w:t>Temporal_Score</w:t>
             </w:r>
-            <w:proofErr w:type="spellEnd"/>
             <w:r>
               <w:rPr>
                 <w:rFonts w:ascii="Calibri" w:hAnsi="Calibri" w:cs="Arial"/>
@@ -13793,7 +13464,6 @@
                 <w:sz w:val="22"/>
               </w:rPr>
             </w:pPr>
-            <w:proofErr w:type="spellStart"/>
             <w:r>
               <w:rPr>
                 <w:b/>
@@ -13801,7 +13471,6 @@
               </w:rPr>
               <w:t>Temporal_Vector</w:t>
             </w:r>
-            <w:proofErr w:type="spellEnd"/>
           </w:p>
         </w:tc>
         <w:tc>
@@ -13816,7 +13485,6 @@
                 <w:sz w:val="20"/>
               </w:rPr>
             </w:pPr>
-            <w:proofErr w:type="spellStart"/>
             <w:r>
               <w:rPr>
                 <w:rFonts w:ascii="Courier New" w:hAnsi="Courier New" w:cs="Courier New"/>
@@ -13824,7 +13492,6 @@
               </w:rPr>
               <w:t>CVSSTemporalVectorType</w:t>
             </w:r>
-            <w:proofErr w:type="spellEnd"/>
           </w:p>
         </w:tc>
         <w:tc>
@@ -13868,7 +13535,6 @@
               </w:rPr>
               <w:t xml:space="preserve">The </w:t>
             </w:r>
-            <w:proofErr w:type="spellStart"/>
             <w:r>
               <w:rPr>
                 <w:rFonts w:ascii="Courier New" w:hAnsi="Courier New" w:cs="Courier New"/>
@@ -13877,7 +13543,6 @@
               </w:rPr>
               <w:t>Temporal_Vector</w:t>
             </w:r>
-            <w:proofErr w:type="spellEnd"/>
             <w:r>
               <w:rPr>
                 <w:rFonts w:ascii="Calibri" w:hAnsi="Calibri" w:cs="Arial"/>
@@ -13905,7 +13570,6 @@
                 <w:sz w:val="22"/>
               </w:rPr>
             </w:pPr>
-            <w:proofErr w:type="spellStart"/>
             <w:r>
               <w:rPr>
                 <w:b/>
@@ -13913,7 +13577,6 @@
               </w:rPr>
               <w:t>Environmental_Score</w:t>
             </w:r>
-            <w:proofErr w:type="spellEnd"/>
           </w:p>
         </w:tc>
         <w:tc>
@@ -13928,7 +13591,6 @@
                 <w:sz w:val="20"/>
               </w:rPr>
             </w:pPr>
-            <w:proofErr w:type="spellStart"/>
             <w:r>
               <w:rPr>
                 <w:rFonts w:ascii="Courier New" w:hAnsi="Courier New" w:cs="Courier New"/>
@@ -13936,7 +13598,6 @@
               </w:rPr>
               <w:t>CVSSScoreType</w:t>
             </w:r>
-            <w:proofErr w:type="spellEnd"/>
           </w:p>
         </w:tc>
         <w:tc>
@@ -13980,7 +13641,6 @@
               </w:rPr>
               <w:t xml:space="preserve">The </w:t>
             </w:r>
-            <w:proofErr w:type="spellStart"/>
             <w:r>
               <w:rPr>
                 <w:rFonts w:ascii="Courier New" w:hAnsi="Courier New" w:cs="Courier New"/>
@@ -13989,7 +13649,6 @@
               </w:rPr>
               <w:t>Environmental_Score</w:t>
             </w:r>
-            <w:proofErr w:type="spellEnd"/>
             <w:r>
               <w:rPr>
                 <w:rFonts w:ascii="Calibri" w:hAnsi="Calibri" w:cs="Arial"/>
@@ -14017,7 +13676,6 @@
                 <w:sz w:val="22"/>
               </w:rPr>
             </w:pPr>
-            <w:proofErr w:type="spellStart"/>
             <w:r>
               <w:rPr>
                 <w:b/>
@@ -14025,7 +13683,6 @@
               </w:rPr>
               <w:t>Environmental_Vector</w:t>
             </w:r>
-            <w:proofErr w:type="spellEnd"/>
           </w:p>
         </w:tc>
         <w:tc>
@@ -14040,7 +13697,6 @@
                 <w:sz w:val="20"/>
               </w:rPr>
             </w:pPr>
-            <w:proofErr w:type="spellStart"/>
             <w:r>
               <w:rPr>
                 <w:rFonts w:ascii="Courier New" w:hAnsi="Courier New" w:cs="Courier New"/>
@@ -14048,7 +13704,6 @@
               </w:rPr>
               <w:t>CVSSEnvironmentalVectorType</w:t>
             </w:r>
-            <w:proofErr w:type="spellEnd"/>
           </w:p>
         </w:tc>
         <w:tc>
@@ -14092,7 +13747,6 @@
               </w:rPr>
               <w:t xml:space="preserve">The </w:t>
             </w:r>
-            <w:proofErr w:type="spellStart"/>
             <w:r>
               <w:rPr>
                 <w:rFonts w:ascii="Courier New" w:hAnsi="Courier New" w:cs="Courier New"/>
@@ -14101,7 +13755,6 @@
               </w:rPr>
               <w:t>Environmental_Vector</w:t>
             </w:r>
-            <w:proofErr w:type="spellEnd"/>
             <w:r>
               <w:rPr>
                 <w:rFonts w:ascii="Calibri" w:hAnsi="Calibri" w:cs="Arial"/>
@@ -14119,13 +13772,8 @@
         <w:pStyle w:val="Heading4"/>
       </w:pPr>
       <w:bookmarkStart w:id="68" w:name="_Toc417308382"/>
-      <w:proofErr w:type="spellStart"/>
-      <w:r>
-        <w:t>CVSSScoreType</w:t>
-      </w:r>
-      <w:proofErr w:type="spellEnd"/>
-      <w:r>
-        <w:t xml:space="preserve"> </w:t>
+      <w:r>
+        <w:t xml:space="preserve">CVSSScoreType </w:t>
       </w:r>
       <w:r>
         <w:t>Data Type</w:t>
@@ -14136,14 +13784,12 @@
       <w:r>
         <w:t xml:space="preserve">The </w:t>
       </w:r>
-      <w:proofErr w:type="spellStart"/>
       <w:r>
         <w:rPr>
           <w:rFonts w:ascii="Courier New" w:hAnsi="Courier New" w:cs="Courier New"/>
         </w:rPr>
         <w:t>CVSSScoreType</w:t>
       </w:r>
-      <w:proofErr w:type="spellEnd"/>
       <w:r>
         <w:t xml:space="preserve"> </w:t>
       </w:r>
@@ -14159,22 +13805,12 @@
       <w:r>
         <w:t xml:space="preserve"> </w:t>
       </w:r>
-      <w:proofErr w:type="spellStart"/>
       <w:r>
         <w:rPr>
           <w:rFonts w:ascii="Courier New" w:hAnsi="Courier New" w:cs="Courier New"/>
         </w:rPr>
-        <w:t>basicDataTypes</w:t>
-      </w:r>
-      <w:proofErr w:type="gramStart"/>
-      <w:r>
-        <w:rPr>
-          <w:rFonts w:ascii="Courier New" w:hAnsi="Courier New" w:cs="Courier New"/>
-        </w:rPr>
-        <w:t>:BasicString</w:t>
-      </w:r>
-      <w:proofErr w:type="spellEnd"/>
-      <w:proofErr w:type="gramEnd"/>
+        <w:t>basicDataTypes:BasicString</w:t>
+      </w:r>
       <w:r>
         <w:t xml:space="preserve"> </w:t>
       </w:r>
@@ -14205,13 +13841,8 @@
         <w:pStyle w:val="Heading4"/>
       </w:pPr>
       <w:bookmarkStart w:id="69" w:name="_Toc417308383"/>
-      <w:proofErr w:type="spellStart"/>
-      <w:r>
-        <w:t>CVSSBaseVectorType</w:t>
-      </w:r>
-      <w:proofErr w:type="spellEnd"/>
-      <w:r>
-        <w:t xml:space="preserve"> </w:t>
+      <w:r>
+        <w:t xml:space="preserve">CVSSBaseVectorType </w:t>
       </w:r>
       <w:r>
         <w:t>Data Type</w:t>
@@ -14222,7 +13853,6 @@
       <w:r>
         <w:t xml:space="preserve">The </w:t>
       </w:r>
-      <w:proofErr w:type="spellStart"/>
       <w:r>
         <w:rPr>
           <w:rFonts w:ascii="Courier New" w:hAnsi="Courier New" w:cs="Courier New"/>
@@ -14241,7 +13871,6 @@
         </w:rPr>
         <w:t>Type</w:t>
       </w:r>
-      <w:proofErr w:type="spellEnd"/>
       <w:r>
         <w:t xml:space="preserve"> </w:t>
       </w:r>
@@ -14254,22 +13883,12 @@
       <w:r>
         <w:t xml:space="preserve">specializes the </w:t>
       </w:r>
-      <w:proofErr w:type="spellStart"/>
       <w:r>
         <w:rPr>
           <w:rFonts w:ascii="Courier New" w:hAnsi="Courier New" w:cs="Courier New"/>
         </w:rPr>
-        <w:t>basicDataTypes</w:t>
-      </w:r>
-      <w:proofErr w:type="gramStart"/>
-      <w:r>
-        <w:rPr>
-          <w:rFonts w:ascii="Courier New" w:hAnsi="Courier New" w:cs="Courier New"/>
-        </w:rPr>
-        <w:t>:BasicString</w:t>
-      </w:r>
-      <w:proofErr w:type="spellEnd"/>
-      <w:proofErr w:type="gramEnd"/>
+        <w:t>basicDataTypes:BasicString</w:t>
+      </w:r>
       <w:r>
         <w:t xml:space="preserve"> data type by restricting it to the pattern</w:t>
       </w:r>
@@ -14285,13 +13904,8 @@
         <w:pStyle w:val="Heading4"/>
       </w:pPr>
       <w:bookmarkStart w:id="70" w:name="_Toc417308384"/>
-      <w:proofErr w:type="spellStart"/>
-      <w:r>
-        <w:t>CVSSTemporalVectorType</w:t>
-      </w:r>
-      <w:proofErr w:type="spellEnd"/>
-      <w:r>
-        <w:t xml:space="preserve"> </w:t>
+      <w:r>
+        <w:t xml:space="preserve">CVSSTemporalVectorType </w:t>
       </w:r>
       <w:r>
         <w:t>Data Type</w:t>
@@ -14302,7 +13916,6 @@
       <w:r>
         <w:t xml:space="preserve">The </w:t>
       </w:r>
-      <w:proofErr w:type="spellStart"/>
       <w:r>
         <w:rPr>
           <w:rFonts w:ascii="Courier New" w:hAnsi="Courier New" w:cs="Courier New"/>
@@ -14321,7 +13934,6 @@
         </w:rPr>
         <w:t>Type</w:t>
       </w:r>
-      <w:proofErr w:type="spellEnd"/>
       <w:r>
         <w:t xml:space="preserve"> </w:t>
       </w:r>
@@ -14334,14 +13946,12 @@
       <w:r>
         <w:t xml:space="preserve">specializes the </w:t>
       </w:r>
-      <w:proofErr w:type="spellStart"/>
       <w:r>
         <w:rPr>
           <w:rFonts w:ascii="Courier New" w:hAnsi="Courier New" w:cs="Courier New"/>
         </w:rPr>
         <w:t>basicDataTypes:BasicString</w:t>
       </w:r>
-      <w:proofErr w:type="spellEnd"/>
       <w:r>
         <w:t xml:space="preserve"> data type by restricting it to the pattern</w:t>
       </w:r>
@@ -14357,13 +13967,8 @@
         <w:pStyle w:val="Heading4"/>
       </w:pPr>
       <w:bookmarkStart w:id="71" w:name="_Toc417308385"/>
-      <w:proofErr w:type="spellStart"/>
-      <w:r>
-        <w:t>CVSSEnvironmentalVectorType</w:t>
-      </w:r>
-      <w:proofErr w:type="spellEnd"/>
-      <w:r>
-        <w:t xml:space="preserve"> </w:t>
+      <w:r>
+        <w:t xml:space="preserve">CVSSEnvironmentalVectorType </w:t>
       </w:r>
       <w:r>
         <w:t>Data Type</w:t>
@@ -14374,7 +13979,6 @@
       <w:r>
         <w:t xml:space="preserve">The </w:t>
       </w:r>
-      <w:proofErr w:type="spellStart"/>
       <w:r>
         <w:rPr>
           <w:rFonts w:ascii="Courier New" w:hAnsi="Courier New" w:cs="Courier New"/>
@@ -14393,7 +13997,6 @@
         </w:rPr>
         <w:t>Type</w:t>
       </w:r>
-      <w:proofErr w:type="spellEnd"/>
       <w:r>
         <w:t xml:space="preserve"> </w:t>
       </w:r>
@@ -14403,14 +14006,12 @@
       <w:r>
         <w:t xml:space="preserve">specializes the </w:t>
       </w:r>
-      <w:proofErr w:type="spellStart"/>
       <w:r>
         <w:rPr>
           <w:rFonts w:ascii="Courier New" w:hAnsi="Courier New" w:cs="Courier New"/>
         </w:rPr>
         <w:t>basicDataTypes:BasicString</w:t>
       </w:r>
-      <w:proofErr w:type="spellEnd"/>
       <w:r>
         <w:t xml:space="preserve"> data type by restricting it to the pattern</w:t>
       </w:r>
@@ -14426,14 +14027,9 @@
         <w:pStyle w:val="Heading3"/>
       </w:pPr>
       <w:bookmarkStart w:id="72" w:name="_Toc417308386"/>
-      <w:proofErr w:type="spellStart"/>
       <w:r>
         <w:lastRenderedPageBreak/>
-        <w:t>AffectedSoftwareType</w:t>
-      </w:r>
-      <w:proofErr w:type="spellEnd"/>
-      <w:r>
-        <w:t xml:space="preserve"> Class</w:t>
+        <w:t>AffectedSoftwareType Class</w:t>
       </w:r>
       <w:bookmarkEnd w:id="72"/>
     </w:p>
@@ -14444,14 +14040,12 @@
       <w:r>
         <w:t xml:space="preserve">The </w:t>
       </w:r>
-      <w:proofErr w:type="spellStart"/>
       <w:r>
         <w:rPr>
           <w:rFonts w:ascii="Courier New" w:hAnsi="Courier New" w:cs="Courier New"/>
         </w:rPr>
         <w:t>AffectedSoftwareType</w:t>
       </w:r>
-      <w:proofErr w:type="spellEnd"/>
       <w:r>
         <w:t xml:space="preserve"> class specifies a set of platforms and software that are affected by a vulnerability.  </w:t>
       </w:r>
@@ -14461,14 +14055,12 @@
         </w:rPr>
         <w:t xml:space="preserve">It extends the </w:t>
       </w:r>
-      <w:proofErr w:type="spellStart"/>
       <w:r>
         <w:rPr>
           <w:rFonts w:ascii="Courier New" w:hAnsi="Courier New" w:cs="Courier New"/>
         </w:rPr>
         <w:t>GenericRelationShipListType</w:t>
       </w:r>
-      <w:proofErr w:type="spellEnd"/>
       <w:r>
         <w:rPr>
           <w:rFonts w:ascii="Calibri" w:hAnsi="Calibri" w:cs="Arial"/>
@@ -14501,14 +14093,12 @@
       <w:r>
         <w:t xml:space="preserve">The property table for the </w:t>
       </w:r>
-      <w:proofErr w:type="spellStart"/>
       <w:r>
         <w:rPr>
           <w:rFonts w:ascii="Courier New" w:hAnsi="Courier New" w:cs="Courier New"/>
         </w:rPr>
         <w:t>AffectedSoftwareType</w:t>
       </w:r>
-      <w:proofErr w:type="spellEnd"/>
       <w:r>
         <w:t xml:space="preserve"> class</w:t>
       </w:r>
@@ -14701,7 +14291,6 @@
         </w:rPr>
         <w:t xml:space="preserve"> </w:t>
       </w:r>
-      <w:proofErr w:type="spellStart"/>
       <w:r>
         <w:rPr>
           <w:rFonts w:ascii="Courier New" w:hAnsi="Courier New" w:cs="Courier New"/>
@@ -14722,7 +14311,6 @@
         </w:rPr>
         <w:t>Type</w:t>
       </w:r>
-      <w:proofErr w:type="spellEnd"/>
       <w:r>
         <w:rPr>
           <w:rFonts w:cs="Courier New"/>
@@ -14855,7 +14443,6 @@
                 <w:sz w:val="22"/>
               </w:rPr>
             </w:pPr>
-            <w:proofErr w:type="spellStart"/>
             <w:r>
               <w:rPr>
                 <w:b/>
@@ -14863,7 +14450,6 @@
               </w:rPr>
               <w:t>Affected_Software</w:t>
             </w:r>
-            <w:proofErr w:type="spellEnd"/>
           </w:p>
         </w:tc>
         <w:tc>
@@ -14878,7 +14464,6 @@
                 <w:sz w:val="20"/>
               </w:rPr>
             </w:pPr>
-            <w:proofErr w:type="spellStart"/>
             <w:r>
               <w:rPr>
                 <w:rFonts w:ascii="Courier New" w:hAnsi="Courier New" w:cs="Courier New"/>
@@ -14886,7 +14471,6 @@
               </w:rPr>
               <w:t>stixCommon:RelatedObservableType</w:t>
             </w:r>
-            <w:proofErr w:type="spellEnd"/>
           </w:p>
         </w:tc>
         <w:tc>
@@ -14930,7 +14514,6 @@
               </w:rPr>
               <w:t xml:space="preserve">The </w:t>
             </w:r>
-            <w:proofErr w:type="spellStart"/>
             <w:r>
               <w:rPr>
                 <w:rFonts w:ascii="Courier New" w:hAnsi="Courier New" w:cs="Courier New"/>
@@ -14939,7 +14522,6 @@
               </w:rPr>
               <w:t>Affected_Software</w:t>
             </w:r>
-            <w:proofErr w:type="spellEnd"/>
             <w:r>
               <w:rPr>
                 <w:rFonts w:ascii="Calibri" w:hAnsi="Calibri" w:cs="Arial"/>
@@ -14973,16 +14555,11 @@
         <w:pStyle w:val="Heading2"/>
       </w:pPr>
       <w:bookmarkStart w:id="74" w:name="_Toc417308387"/>
-      <w:proofErr w:type="spellStart"/>
       <w:r>
         <w:t>Weakness</w:t>
       </w:r>
       <w:r>
-        <w:t>Type</w:t>
-      </w:r>
-      <w:proofErr w:type="spellEnd"/>
-      <w:r>
-        <w:t xml:space="preserve"> Class</w:t>
+        <w:t>Type Class</w:t>
       </w:r>
       <w:bookmarkEnd w:id="74"/>
     </w:p>
@@ -14993,14 +14570,12 @@
       <w:r>
         <w:t xml:space="preserve">The </w:t>
       </w:r>
-      <w:proofErr w:type="spellStart"/>
       <w:r>
         <w:rPr>
           <w:rFonts w:ascii="Courier New" w:hAnsi="Courier New" w:cs="Courier New"/>
         </w:rPr>
         <w:t>WeaknessType</w:t>
       </w:r>
-      <w:proofErr w:type="spellEnd"/>
       <w:r>
         <w:t xml:space="preserve"> class characterizes a weakness as a potential Exploit Target.</w:t>
       </w:r>
@@ -15012,14 +14587,12 @@
       <w:r>
         <w:t xml:space="preserve">The property table for the </w:t>
       </w:r>
-      <w:proofErr w:type="spellStart"/>
       <w:r>
         <w:rPr>
           <w:rFonts w:ascii="Courier New" w:hAnsi="Courier New" w:cs="Courier New"/>
         </w:rPr>
         <w:t>WeaknessType</w:t>
       </w:r>
-      <w:proofErr w:type="spellEnd"/>
       <w:r>
         <w:t xml:space="preserve"> </w:t>
       </w:r>
@@ -15218,7 +14791,6 @@
         </w:rPr>
         <w:t xml:space="preserve"> </w:t>
       </w:r>
-      <w:proofErr w:type="spellStart"/>
       <w:r>
         <w:rPr>
           <w:rFonts w:ascii="Courier New" w:hAnsi="Courier New" w:cs="Courier New"/>
@@ -15239,7 +14811,6 @@
         </w:rPr>
         <w:t>Type</w:t>
       </w:r>
-      <w:proofErr w:type="spellEnd"/>
       <w:r>
         <w:rPr>
           <w:rFonts w:cs="Courier New"/>
@@ -15393,7 +14964,6 @@
                 <w:sz w:val="20"/>
               </w:rPr>
             </w:pPr>
-            <w:proofErr w:type="spellStart"/>
             <w:r>
               <w:rPr>
                 <w:rFonts w:ascii="Courier New" w:hAnsi="Courier New" w:cs="Courier New"/>
@@ -15401,7 +14971,6 @@
               </w:rPr>
               <w:t>stixCommon:StructuredTextType</w:t>
             </w:r>
-            <w:proofErr w:type="spellEnd"/>
           </w:p>
         </w:tc>
         <w:tc>
@@ -15465,7 +15034,6 @@
               </w:rPr>
               <w:t xml:space="preserve"> property captures a textual description of the weakness.  Any length is permitted.  Optional formatting is supported via the </w:t>
             </w:r>
-            <w:proofErr w:type="spellStart"/>
             <w:r>
               <w:rPr>
                 <w:rFonts w:ascii="Courier New" w:hAnsi="Courier New" w:cs="Courier New"/>
@@ -15475,7 +15043,6 @@
               </w:rPr>
               <w:t>structuring_format</w:t>
             </w:r>
-            <w:proofErr w:type="spellEnd"/>
             <w:r>
               <w:rPr>
                 <w:rFonts w:ascii="Calibri" w:hAnsi="Calibri"/>
@@ -15485,7 +15052,6 @@
               </w:rPr>
               <w:t xml:space="preserve"> property of the </w:t>
             </w:r>
-            <w:proofErr w:type="spellStart"/>
             <w:r>
               <w:rPr>
                 <w:rFonts w:ascii="Courier New" w:hAnsi="Courier New" w:cs="Courier New"/>
@@ -15495,7 +15061,6 @@
               </w:rPr>
               <w:t>StructuredTextType</w:t>
             </w:r>
-            <w:proofErr w:type="spellEnd"/>
             <w:r>
               <w:rPr>
                 <w:rFonts w:ascii="Calibri" w:hAnsi="Calibri"/>
@@ -15545,7 +15110,6 @@
                 <w:sz w:val="20"/>
               </w:rPr>
             </w:pPr>
-            <w:proofErr w:type="spellStart"/>
             <w:r>
               <w:rPr>
                 <w:rFonts w:ascii="Courier New" w:hAnsi="Courier New" w:cs="Courier New"/>
@@ -15553,7 +15117,6 @@
               </w:rPr>
               <w:t>basicDataTypes:CWE_ID</w:t>
             </w:r>
-            <w:proofErr w:type="spellEnd"/>
           </w:p>
         </w:tc>
         <w:tc>
@@ -15623,12 +15186,10 @@
       </w:pPr>
       <w:bookmarkStart w:id="76" w:name="_Toc398242044"/>
       <w:bookmarkStart w:id="77" w:name="_Toc417308388"/>
-      <w:proofErr w:type="spellStart"/>
       <w:r>
         <w:lastRenderedPageBreak/>
         <w:t>ConfigurationType</w:t>
       </w:r>
-      <w:proofErr w:type="spellEnd"/>
       <w:r>
         <w:t xml:space="preserve"> Class</w:t>
       </w:r>
@@ -15642,7 +15203,6 @@
       <w:r>
         <w:t xml:space="preserve">The </w:t>
       </w:r>
-      <w:proofErr w:type="spellStart"/>
       <w:r>
         <w:rPr>
           <w:rFonts w:ascii="Courier New" w:hAnsi="Courier New" w:cs="Courier New"/>
@@ -15655,7 +15215,6 @@
         </w:rPr>
         <w:t>Type</w:t>
       </w:r>
-      <w:proofErr w:type="spellEnd"/>
       <w:r>
         <w:t xml:space="preserve"> </w:t>
       </w:r>
@@ -15676,14 +15235,12 @@
       <w:r>
         <w:t xml:space="preserve">The property table for the </w:t>
       </w:r>
-      <w:proofErr w:type="spellStart"/>
       <w:r>
         <w:rPr>
           <w:rFonts w:ascii="Courier New" w:hAnsi="Courier New" w:cs="Courier New"/>
         </w:rPr>
         <w:t>WeaknessType</w:t>
       </w:r>
-      <w:proofErr w:type="spellEnd"/>
       <w:r>
         <w:t xml:space="preserve"> </w:t>
       </w:r>
@@ -15879,7 +15436,6 @@
         </w:rPr>
         <w:t xml:space="preserve"> </w:t>
       </w:r>
-      <w:proofErr w:type="spellStart"/>
       <w:r>
         <w:rPr>
           <w:rFonts w:ascii="Courier New" w:hAnsi="Courier New" w:cs="Courier New"/>
@@ -15900,7 +15456,6 @@
         </w:rPr>
         <w:t>Type</w:t>
       </w:r>
-      <w:proofErr w:type="spellEnd"/>
       <w:r>
         <w:rPr>
           <w:rFonts w:cs="Courier New"/>
@@ -16054,7 +15609,6 @@
                 <w:sz w:val="20"/>
               </w:rPr>
             </w:pPr>
-            <w:proofErr w:type="spellStart"/>
             <w:r>
               <w:rPr>
                 <w:rFonts w:ascii="Courier New" w:hAnsi="Courier New" w:cs="Courier New"/>
@@ -16062,7 +15616,6 @@
               </w:rPr>
               <w:t>stixCommon:StructuredTextType</w:t>
             </w:r>
-            <w:proofErr w:type="spellEnd"/>
           </w:p>
         </w:tc>
         <w:tc>
@@ -16124,7 +15677,6 @@
               </w:rPr>
               <w:t xml:space="preserve"> property captures a textual description of the configuration.  Any length is permitted.  Optional formatting is supported via the </w:t>
             </w:r>
-            <w:proofErr w:type="spellStart"/>
             <w:r>
               <w:rPr>
                 <w:rFonts w:ascii="Courier New" w:hAnsi="Courier New" w:cs="Courier New"/>
@@ -16134,7 +15686,6 @@
               </w:rPr>
               <w:t>structuring_format</w:t>
             </w:r>
-            <w:proofErr w:type="spellEnd"/>
             <w:r>
               <w:rPr>
                 <w:rFonts w:ascii="Calibri" w:hAnsi="Calibri"/>
@@ -16144,7 +15695,6 @@
               </w:rPr>
               <w:t xml:space="preserve"> property of the </w:t>
             </w:r>
-            <w:proofErr w:type="spellStart"/>
             <w:r>
               <w:rPr>
                 <w:rFonts w:ascii="Courier New" w:hAnsi="Courier New" w:cs="Courier New"/>
@@ -16154,7 +15704,6 @@
               </w:rPr>
               <w:t>StructuredTextType</w:t>
             </w:r>
-            <w:proofErr w:type="spellEnd"/>
             <w:r>
               <w:rPr>
                 <w:rFonts w:ascii="Calibri" w:hAnsi="Calibri"/>
@@ -16183,7 +15732,6 @@
                 <w:sz w:val="22"/>
               </w:rPr>
             </w:pPr>
-            <w:proofErr w:type="spellStart"/>
             <w:r>
               <w:rPr>
                 <w:b/>
@@ -16191,7 +15739,6 @@
               </w:rPr>
               <w:t>Short_Description</w:t>
             </w:r>
-            <w:proofErr w:type="spellEnd"/>
           </w:p>
         </w:tc>
         <w:tc>
@@ -16206,7 +15753,6 @@
                 <w:sz w:val="20"/>
               </w:rPr>
             </w:pPr>
-            <w:proofErr w:type="spellStart"/>
             <w:r>
               <w:rPr>
                 <w:rFonts w:ascii="Courier New" w:hAnsi="Courier New" w:cs="Courier New"/>
@@ -16214,7 +15760,6 @@
               </w:rPr>
               <w:t>stixCommon:StructuredTextType</w:t>
             </w:r>
-            <w:proofErr w:type="spellEnd"/>
           </w:p>
         </w:tc>
         <w:tc>
@@ -16258,7 +15803,6 @@
               </w:rPr>
               <w:t xml:space="preserve">The </w:t>
             </w:r>
-            <w:proofErr w:type="spellStart"/>
             <w:r>
               <w:rPr>
                 <w:rFonts w:ascii="Courier New" w:hAnsi="Courier New" w:cs="Courier New"/>
@@ -16268,7 +15812,6 @@
               </w:rPr>
               <w:t>Short_Description</w:t>
             </w:r>
-            <w:proofErr w:type="spellEnd"/>
             <w:r>
               <w:rPr>
                 <w:rFonts w:ascii="Calibri" w:hAnsi="Calibri"/>
@@ -16336,7 +15879,6 @@
                 <w:sz w:val="20"/>
               </w:rPr>
             </w:pPr>
-            <w:proofErr w:type="spellStart"/>
             <w:r>
               <w:rPr>
                 <w:rFonts w:ascii="Courier New" w:hAnsi="Courier New" w:cs="Courier New"/>
@@ -16344,7 +15886,6 @@
               </w:rPr>
               <w:t>basicDataTypes:CCE_ID</w:t>
             </w:r>
-            <w:proofErr w:type="spellEnd"/>
           </w:p>
         </w:tc>
         <w:tc>
@@ -16414,11 +15955,9 @@
       </w:pPr>
       <w:bookmarkStart w:id="79" w:name="_Toc398242045"/>
       <w:bookmarkStart w:id="80" w:name="_Toc417308389"/>
-      <w:proofErr w:type="spellStart"/>
       <w:r>
         <w:t>PotentialCOAsType</w:t>
       </w:r>
-      <w:proofErr w:type="spellEnd"/>
       <w:r>
         <w:t xml:space="preserve"> Class</w:t>
       </w:r>
@@ -16433,14 +15972,12 @@
       <w:r>
         <w:t xml:space="preserve">The </w:t>
       </w:r>
-      <w:proofErr w:type="spellStart"/>
       <w:r>
         <w:rPr>
           <w:rFonts w:ascii="Courier New" w:hAnsi="Courier New" w:cs="Courier New"/>
         </w:rPr>
         <w:t>PotentialCOAsType</w:t>
       </w:r>
-      <w:proofErr w:type="spellEnd"/>
       <w:r>
         <w:t xml:space="preserve"> class specifies a set of one or more potential Course of Action</w:t>
       </w:r>
@@ -16465,14 +16002,12 @@
         </w:rPr>
         <w:t xml:space="preserve">It extends the </w:t>
       </w:r>
-      <w:proofErr w:type="spellStart"/>
       <w:r>
         <w:rPr>
           <w:rFonts w:ascii="Courier New" w:hAnsi="Courier New" w:cs="Courier New"/>
         </w:rPr>
         <w:t>GenericRelationShipListType</w:t>
       </w:r>
-      <w:proofErr w:type="spellEnd"/>
       <w:r>
         <w:rPr>
           <w:rFonts w:ascii="Calibri" w:hAnsi="Calibri" w:cs="Arial"/>
@@ -16511,14 +16046,12 @@
         </w:rPr>
         <w:t xml:space="preserve">to the </w:t>
       </w:r>
-      <w:proofErr w:type="spellStart"/>
       <w:r>
         <w:rPr>
           <w:rFonts w:ascii="Courier New" w:hAnsi="Courier New" w:cs="Courier New"/>
         </w:rPr>
         <w:t>PotentialCOAsType</w:t>
       </w:r>
-      <w:proofErr w:type="spellEnd"/>
       <w:r>
         <w:t xml:space="preserve"> </w:t>
       </w:r>
@@ -16761,7 +16294,6 @@
         </w:rPr>
         <w:t xml:space="preserve">UML diagram of the </w:t>
       </w:r>
-      <w:proofErr w:type="spellStart"/>
       <w:r>
         <w:rPr>
           <w:rFonts w:ascii="Courier New" w:hAnsi="Courier New" w:cs="Courier New"/>
@@ -16772,7 +16304,6 @@
         </w:rPr>
         <w:t>PotentialCOAsType</w:t>
       </w:r>
-      <w:proofErr w:type="spellEnd"/>
       <w:r>
         <w:rPr>
           <w:b w:val="0"/>
@@ -17148,7 +16679,6 @@
         </w:rPr>
         <w:t xml:space="preserve"> </w:t>
       </w:r>
-      <w:proofErr w:type="spellStart"/>
       <w:r>
         <w:rPr>
           <w:rFonts w:ascii="Courier New" w:hAnsi="Courier New" w:cs="Courier New"/>
@@ -17169,7 +16699,6 @@
         </w:rPr>
         <w:t>Type</w:t>
       </w:r>
-      <w:proofErr w:type="spellEnd"/>
       <w:r>
         <w:rPr>
           <w:rFonts w:cs="Courier New"/>
@@ -17302,7 +16831,6 @@
                 <w:sz w:val="22"/>
               </w:rPr>
             </w:pPr>
-            <w:proofErr w:type="spellStart"/>
             <w:r>
               <w:rPr>
                 <w:b/>
@@ -17310,7 +16838,6 @@
               </w:rPr>
               <w:t>Potential_COA</w:t>
             </w:r>
-            <w:proofErr w:type="spellEnd"/>
           </w:p>
         </w:tc>
         <w:tc>
@@ -17325,7 +16852,6 @@
                 <w:sz w:val="20"/>
               </w:rPr>
             </w:pPr>
-            <w:proofErr w:type="spellStart"/>
             <w:r>
               <w:rPr>
                 <w:rFonts w:ascii="Courier New" w:hAnsi="Courier New" w:cs="Courier New"/>
@@ -17333,7 +16859,6 @@
               </w:rPr>
               <w:t>stixCommon:RelatedCourseOfActionType</w:t>
             </w:r>
-            <w:proofErr w:type="spellEnd"/>
           </w:p>
         </w:tc>
         <w:tc>
@@ -17379,7 +16904,6 @@
               </w:rPr>
               <w:t xml:space="preserve">The </w:t>
             </w:r>
-            <w:proofErr w:type="spellStart"/>
             <w:r>
               <w:rPr>
                 <w:rFonts w:ascii="Courier New" w:hAnsi="Courier New" w:cs="Courier New"/>
@@ -17389,7 +16913,6 @@
               </w:rPr>
               <w:t>Potential_COA</w:t>
             </w:r>
-            <w:proofErr w:type="spellEnd"/>
             <w:r>
               <w:rPr>
                 <w:rFonts w:ascii="Calibri" w:hAnsi="Calibri"/>
@@ -17510,7 +17033,6 @@
       <w:bookmarkStart w:id="85" w:name="_Toc398242046"/>
       <w:bookmarkStart w:id="86" w:name="_Toc417308390"/>
       <w:bookmarkEnd w:id="81"/>
-      <w:proofErr w:type="spellStart"/>
       <w:r>
         <w:lastRenderedPageBreak/>
         <w:t>RelatedExploitTarge</w:t>
@@ -17519,11 +17041,7 @@
         <w:t>ts</w:t>
       </w:r>
       <w:r>
-        <w:t>Type</w:t>
-      </w:r>
-      <w:proofErr w:type="spellEnd"/>
-      <w:r>
-        <w:t xml:space="preserve"> Class</w:t>
+        <w:t>Type Class</w:t>
       </w:r>
       <w:bookmarkEnd w:id="84"/>
       <w:bookmarkEnd w:id="85"/>
@@ -17536,14 +17054,12 @@
       <w:r>
         <w:t xml:space="preserve">The </w:t>
       </w:r>
-      <w:proofErr w:type="spellStart"/>
       <w:r>
         <w:rPr>
           <w:rFonts w:ascii="Courier New" w:hAnsi="Courier New" w:cs="Courier New"/>
         </w:rPr>
         <w:t>RelatedExploitTargetsType</w:t>
       </w:r>
-      <w:proofErr w:type="spellEnd"/>
       <w:r>
         <w:t xml:space="preserve"> </w:t>
       </w:r>
@@ -17562,14 +17078,12 @@
       <w:r>
         <w:t xml:space="preserve">.  It extends the </w:t>
       </w:r>
-      <w:proofErr w:type="spellStart"/>
       <w:r>
         <w:rPr>
           <w:rFonts w:ascii="Courier New" w:hAnsi="Courier New" w:cs="Courier New"/>
         </w:rPr>
         <w:t>GenericRelationshipListType</w:t>
       </w:r>
-      <w:proofErr w:type="spellEnd"/>
       <w:r>
         <w:t xml:space="preserve"> superclass defined in the STIX Common data model, which specifies </w:t>
       </w:r>
@@ -17596,7 +17110,6 @@
       <w:r>
         <w:t xml:space="preserve">The UML diagram corresponding to the </w:t>
       </w:r>
-      <w:proofErr w:type="spellStart"/>
       <w:r>
         <w:rPr>
           <w:rFonts w:ascii="Courier New" w:hAnsi="Courier New" w:cs="Courier New"/>
@@ -17609,7 +17122,6 @@
         </w:rPr>
         <w:t>Type</w:t>
       </w:r>
-      <w:proofErr w:type="spellEnd"/>
       <w:r>
         <w:t xml:space="preserve"> class</w:t>
       </w:r>
@@ -17833,7 +17345,6 @@
         </w:rPr>
         <w:t xml:space="preserve">UML diagram of the </w:t>
       </w:r>
-      <w:proofErr w:type="spellStart"/>
       <w:r>
         <w:rPr>
           <w:rFonts w:ascii="Courier New" w:hAnsi="Courier New" w:cs="Courier New"/>
@@ -17854,7 +17365,6 @@
         </w:rPr>
         <w:t>Type</w:t>
       </w:r>
-      <w:proofErr w:type="spellEnd"/>
       <w:r>
         <w:rPr>
           <w:b w:val="0"/>
@@ -19474,7 +18984,7 @@
           <w:rPr>
             <w:noProof/>
           </w:rPr>
-          <w:t>18</w:t>
+          <w:t>10</w:t>
         </w:r>
         <w:r>
           <w:rPr>
@@ -24644,15 +24154,6 @@
 </file>
 
 <file path=customXml/item1.xml><?xml version="1.0" encoding="utf-8"?>
-<?mso-contentType ?>
-<FormTemplates xmlns="http://schemas.microsoft.com/sharepoint/v3/contenttype/forms">
-  <Display>DocumentLibraryForm</Display>
-  <Edit>DocumentLibraryForm</Edit>
-  <New>DocumentLibraryForm</New>
-</FormTemplates>
-</file>
-
-<file path=customXml/item2.xml><?xml version="1.0" encoding="utf-8"?>
 <ct:contentTypeSchema xmlns:ct="http://schemas.microsoft.com/office/2006/metadata/contentType" xmlns:ma="http://schemas.microsoft.com/office/2006/metadata/properties/metaAttributes" ct:_="" ma:_="" ma:contentTypeName="MITRE Work" ma:contentTypeID="0x010100823A99C636F7423283FB0D200866C61300CC7BD67365BE2C42A4096DAE1DC10F06" ma:contentTypeVersion="3" ma:contentTypeDescription="Materials and documents that contain MITRE authored content and other content directly attributable to MITRE and its work" ma:contentTypeScope="" ma:versionID="085ad2ce3a226fddc0329540bbfa6f64">
   <xsd:schema xmlns:xsd="http://www.w3.org/2001/XMLSchema" xmlns:xs="http://www.w3.org/2001/XMLSchema" xmlns:p="http://schemas.microsoft.com/office/2006/metadata/properties" xmlns:ns1="http://schemas.microsoft.com/sharepoint/v3" xmlns:ns2="http://schemas.microsoft.com/sharepoint/v3/fields" xmlns:ns3="4d08c891-aa85-4e91-a798-dce01d66b851" targetNamespace="http://schemas.microsoft.com/office/2006/metadata/properties" ma:root="true" ma:fieldsID="12a853ef9e543adebd21901f9cb1f667" ns1:_="" ns2:_="" ns3:_="">
     <xsd:import namespace="http://schemas.microsoft.com/sharepoint/v3"/>
@@ -24832,17 +24333,16 @@
 </ct:contentTypeSchema>
 </file>
 
-<file path=customXml/item3.xml><?xml version="1.0" encoding="utf-8"?>
+<file path=customXml/item2.xml><?xml version="1.0" encoding="utf-8"?>
 <?mso-contentType ?>
-<customXsn xmlns="http://schemas.microsoft.com/office/2006/metadata/customXsn">
-  <xsnLocation/>
-  <cached>True</cached>
-  <openByDefault>True</openByDefault>
-  <xsnScope/>
-</customXsn>
+<FormTemplates xmlns="http://schemas.microsoft.com/sharepoint/v3/contenttype/forms">
+  <Display>DocumentLibraryForm</Display>
+  <Edit>DocumentLibraryForm</Edit>
+  <New>DocumentLibraryForm</New>
+</FormTemplates>
 </file>
 
-<file path=customXml/item4.xml><?xml version="1.0" encoding="utf-8"?>
+<file path=customXml/item3.xml><?xml version="1.0" encoding="utf-8"?>
 <p:properties xmlns:p="http://schemas.microsoft.com/office/2006/metadata/properties" xmlns:xsi="http://www.w3.org/2001/XMLSchema-instance" xmlns:pc="http://schemas.microsoft.com/office/infopath/2007/PartnerControls">
   <documentManagement>
     <MITRE_x0020_Sensitivity xmlns="http://schemas.microsoft.com/sharepoint/v3">Internal MITRE Information</MITRE_x0020_Sensitivity>
@@ -24853,19 +24353,21 @@
 </p:properties>
 </file>
 
+<file path=customXml/item4.xml><?xml version="1.0" encoding="utf-8"?>
+<?mso-contentType ?>
+<customXsn xmlns="http://schemas.microsoft.com/office/2006/metadata/customXsn">
+  <xsnLocation/>
+  <cached>True</cached>
+  <openByDefault>True</openByDefault>
+  <xsnScope/>
+</customXsn>
+</file>
+
 <file path=customXml/item5.xml><?xml version="1.0" encoding="utf-8"?>
 <b:Sources xmlns:b="http://schemas.openxmlformats.org/officeDocument/2006/bibliography" xmlns="http://schemas.openxmlformats.org/officeDocument/2006/bibliography" SelectedStyle="\APA.XSL" StyleName="APA"/>
 </file>
 
 <file path=customXml/itemProps1.xml><?xml version="1.0" encoding="utf-8"?>
-<ds:datastoreItem xmlns:ds="http://schemas.openxmlformats.org/officeDocument/2006/customXml" ds:itemID="{8BFA0997-9222-4FDE-99B3-08E3EE38AD7B}">
-  <ds:schemaRefs>
-    <ds:schemaRef ds:uri="http://schemas.microsoft.com/sharepoint/v3/contenttype/forms"/>
-  </ds:schemaRefs>
-</ds:datastoreItem>
-</file>
-
-<file path=customXml/itemProps2.xml><?xml version="1.0" encoding="utf-8"?>
 <ds:datastoreItem xmlns:ds="http://schemas.openxmlformats.org/officeDocument/2006/customXml" ds:itemID="{15C2D020-75F9-4B98-B596-01254F98E285}">
   <ds:schemaRefs>
     <ds:schemaRef ds:uri="http://schemas.microsoft.com/office/2006/metadata/contentType"/>
@@ -24885,7 +24387,27 @@
 </ds:datastoreItem>
 </file>
 
+<file path=customXml/itemProps2.xml><?xml version="1.0" encoding="utf-8"?>
+<ds:datastoreItem xmlns:ds="http://schemas.openxmlformats.org/officeDocument/2006/customXml" ds:itemID="{8BFA0997-9222-4FDE-99B3-08E3EE38AD7B}">
+  <ds:schemaRefs>
+    <ds:schemaRef ds:uri="http://schemas.microsoft.com/sharepoint/v3/contenttype/forms"/>
+  </ds:schemaRefs>
+</ds:datastoreItem>
+</file>
+
 <file path=customXml/itemProps3.xml><?xml version="1.0" encoding="utf-8"?>
+<ds:datastoreItem xmlns:ds="http://schemas.openxmlformats.org/officeDocument/2006/customXml" ds:itemID="{895769A5-942C-42A5-8CBC-E6ABFB80B970}">
+  <ds:schemaRefs>
+    <ds:schemaRef ds:uri="http://schemas.microsoft.com/office/2006/metadata/properties"/>
+    <ds:schemaRef ds:uri="http://schemas.microsoft.com/office/infopath/2007/PartnerControls"/>
+    <ds:schemaRef ds:uri="http://schemas.microsoft.com/sharepoint/v3"/>
+    <ds:schemaRef ds:uri="http://schemas.microsoft.com/sharepoint/v3/fields"/>
+    <ds:schemaRef ds:uri="4d08c891-aa85-4e91-a798-dce01d66b851"/>
+  </ds:schemaRefs>
+</ds:datastoreItem>
+</file>
+
+<file path=customXml/itemProps4.xml><?xml version="1.0" encoding="utf-8"?>
 <ds:datastoreItem xmlns:ds="http://schemas.openxmlformats.org/officeDocument/2006/customXml" ds:itemID="{9DCF975F-DDA4-4D14-8141-B0FACDF4867D}">
   <ds:schemaRefs>
     <ds:schemaRef ds:uri="http://schemas.microsoft.com/office/2006/metadata/customXsn"/>
@@ -24893,26 +24415,8 @@
 </ds:datastoreItem>
 </file>
 
-<file path=customXml/itemProps4.xml><?xml version="1.0" encoding="utf-8"?>
-<ds:datastoreItem xmlns:ds="http://schemas.openxmlformats.org/officeDocument/2006/customXml" ds:itemID="{895769A5-942C-42A5-8CBC-E6ABFB80B970}">
-  <ds:schemaRefs>
-    <ds:schemaRef ds:uri="http://purl.org/dc/terms/"/>
-    <ds:schemaRef ds:uri="http://www.w3.org/XML/1998/namespace"/>
-    <ds:schemaRef ds:uri="http://purl.org/dc/dcmitype/"/>
-    <ds:schemaRef ds:uri="http://purl.org/dc/elements/1.1/"/>
-    <ds:schemaRef ds:uri="http://schemas.microsoft.com/office/2006/documentManagement/types"/>
-    <ds:schemaRef ds:uri="4d08c891-aa85-4e91-a798-dce01d66b851"/>
-    <ds:schemaRef ds:uri="http://schemas.microsoft.com/office/infopath/2007/PartnerControls"/>
-    <ds:schemaRef ds:uri="http://schemas.openxmlformats.org/package/2006/metadata/core-properties"/>
-    <ds:schemaRef ds:uri="http://schemas.microsoft.com/sharepoint/v3/fields"/>
-    <ds:schemaRef ds:uri="http://schemas.microsoft.com/sharepoint/v3"/>
-    <ds:schemaRef ds:uri="http://schemas.microsoft.com/office/2006/metadata/properties"/>
-  </ds:schemaRefs>
-</ds:datastoreItem>
-</file>
-
 <file path=customXml/itemProps5.xml><?xml version="1.0" encoding="utf-8"?>
-<ds:datastoreItem xmlns:ds="http://schemas.openxmlformats.org/officeDocument/2006/customXml" ds:itemID="{B0ADD0B2-E2E9-4066-B6ED-8FB2B7F0F382}">
+<ds:datastoreItem xmlns:ds="http://schemas.openxmlformats.org/officeDocument/2006/customXml" ds:itemID="{E5ECEFD5-FAEC-4BC0-8B92-9370F0D507B3}">
   <ds:schemaRefs>
     <ds:schemaRef ds:uri="http://schemas.openxmlformats.org/officeDocument/2006/bibliography"/>
   </ds:schemaRefs>

</xml_diff>

<commit_message>
fix DateType typo, incorportate Sean's comments for Common
</commit_message>
<xml_diff>
--- a/documents/STIX_ExploitTarget_Draft.docx
+++ b/documents/STIX_ExploitTarget_Draft.docx
@@ -3625,8 +3625,6 @@
         <w:spacing w:after="120"/>
         <w:jc w:val="center"/>
       </w:pPr>
-      <w:bookmarkStart w:id="13" w:name="_GoBack"/>
-      <w:bookmarkEnd w:id="13"/>
       <w:r>
         <w:rPr>
           <w:noProof/>
@@ -3686,7 +3684,7 @@
           <w:color w:val="auto"/>
         </w:rPr>
       </w:pPr>
-      <w:bookmarkStart w:id="14" w:name="_Ref417297619"/>
+      <w:bookmarkStart w:id="13" w:name="_Ref417297619"/>
       <w:r>
         <w:rPr>
           <w:color w:val="auto"/>
@@ -3785,7 +3783,7 @@
         </w:rPr>
         <w:fldChar w:fldCharType="end"/>
       </w:r>
-      <w:bookmarkEnd w:id="14"/>
+      <w:bookmarkEnd w:id="13"/>
       <w:r>
         <w:rPr>
           <w:b w:val="0"/>
@@ -3865,14 +3863,14 @@
       <w:pPr>
         <w:pStyle w:val="Heading2"/>
       </w:pPr>
-      <w:bookmarkStart w:id="15" w:name="_Ref417297460"/>
-      <w:bookmarkStart w:id="16" w:name="_Toc419122284"/>
+      <w:bookmarkStart w:id="14" w:name="_Ref417297460"/>
+      <w:bookmarkStart w:id="15" w:name="_Toc419122284"/>
       <w:r>
         <w:t>Document Conventions</w:t>
       </w:r>
       <w:bookmarkEnd w:id="9"/>
+      <w:bookmarkEnd w:id="14"/>
       <w:bookmarkEnd w:id="15"/>
-      <w:bookmarkEnd w:id="16"/>
     </w:p>
     <w:p>
       <w:r>
@@ -3883,18 +3881,18 @@
       <w:pPr>
         <w:pStyle w:val="Heading3"/>
       </w:pPr>
-      <w:bookmarkStart w:id="17" w:name="_Toc389570602"/>
-      <w:bookmarkStart w:id="18" w:name="_Toc389581072"/>
-      <w:bookmarkStart w:id="19" w:name="_Toc419122285"/>
+      <w:bookmarkStart w:id="16" w:name="_Toc389570602"/>
+      <w:bookmarkStart w:id="17" w:name="_Toc389581072"/>
+      <w:bookmarkStart w:id="18" w:name="_Toc419122285"/>
       <w:r>
         <w:t>Keyw</w:t>
       </w:r>
       <w:r>
         <w:t>ords</w:t>
       </w:r>
+      <w:bookmarkEnd w:id="16"/>
       <w:bookmarkEnd w:id="17"/>
       <w:bookmarkEnd w:id="18"/>
-      <w:bookmarkEnd w:id="19"/>
     </w:p>
     <w:p>
       <w:pPr>
@@ -3949,15 +3947,15 @@
       <w:pPr>
         <w:pStyle w:val="Heading3"/>
       </w:pPr>
-      <w:bookmarkStart w:id="20" w:name="_Toc389570603"/>
-      <w:bookmarkStart w:id="21" w:name="_Toc389581073"/>
-      <w:bookmarkStart w:id="22" w:name="_Toc419122286"/>
+      <w:bookmarkStart w:id="19" w:name="_Toc389570603"/>
+      <w:bookmarkStart w:id="20" w:name="_Toc389581073"/>
+      <w:bookmarkStart w:id="21" w:name="_Toc419122286"/>
       <w:r>
         <w:t>Fonts</w:t>
       </w:r>
+      <w:bookmarkEnd w:id="19"/>
       <w:bookmarkEnd w:id="20"/>
       <w:bookmarkEnd w:id="21"/>
-      <w:bookmarkEnd w:id="22"/>
     </w:p>
     <w:p>
       <w:pPr>
@@ -4397,8 +4395,8 @@
       <w:pPr>
         <w:pStyle w:val="Heading3"/>
       </w:pPr>
-      <w:bookmarkStart w:id="23" w:name="_Ref394486021"/>
-      <w:bookmarkStart w:id="24" w:name="_Toc419122287"/>
+      <w:bookmarkStart w:id="22" w:name="_Ref394486021"/>
+      <w:bookmarkStart w:id="23" w:name="_Toc419122287"/>
       <w:r>
         <w:t>UML Package</w:t>
       </w:r>
@@ -4408,8 +4406,8 @@
       <w:r>
         <w:t>s</w:t>
       </w:r>
+      <w:bookmarkEnd w:id="22"/>
       <w:bookmarkEnd w:id="23"/>
-      <w:bookmarkEnd w:id="24"/>
     </w:p>
     <w:p>
       <w:pPr>
@@ -4520,23 +4518,23 @@
       <w:pPr>
         <w:pStyle w:val="Heading3"/>
       </w:pPr>
-      <w:bookmarkStart w:id="25" w:name="_Toc389570605"/>
-      <w:bookmarkStart w:id="26" w:name="_Toc389581075"/>
-      <w:bookmarkStart w:id="27" w:name="_Toc419122288"/>
+      <w:bookmarkStart w:id="24" w:name="_Toc389570605"/>
+      <w:bookmarkStart w:id="25" w:name="_Toc389581075"/>
+      <w:bookmarkStart w:id="26" w:name="_Toc419122288"/>
       <w:r>
         <w:t>UML Diagrams</w:t>
       </w:r>
+      <w:bookmarkEnd w:id="24"/>
       <w:bookmarkEnd w:id="25"/>
       <w:bookmarkEnd w:id="26"/>
-      <w:bookmarkEnd w:id="27"/>
     </w:p>
     <w:p>
       <w:pPr>
         <w:spacing w:after="240"/>
       </w:pPr>
-      <w:bookmarkStart w:id="28" w:name="_Toc389570606"/>
-      <w:bookmarkStart w:id="29" w:name="_Toc389581076"/>
-      <w:bookmarkStart w:id="30" w:name="_Ref394436861"/>
+      <w:bookmarkStart w:id="27" w:name="_Toc389570606"/>
+      <w:bookmarkStart w:id="28" w:name="_Toc389581076"/>
+      <w:bookmarkStart w:id="29" w:name="_Ref394436861"/>
       <w:r>
         <w:t xml:space="preserve">This specification makes use of UML diagrams to visually depict relationships between STIX Language constructs. Note that the diagrams have been extracted directly from the full UML model for STIX; they have not been constructed purely for inclusion in the specification documents.  Typically, diagrams are included for the primary class of a data model, and for any other class where the visualization of its relationships between other classes would be useful.  This implies that there will be very few diagrams for classes whose only properties are either a data type or a class from the STIX Common data model.  </w:t>
       </w:r>
@@ -4562,13 +4560,13 @@
       <w:pPr>
         <w:pStyle w:val="Heading4"/>
       </w:pPr>
-      <w:bookmarkStart w:id="31" w:name="_Toc398242026"/>
-      <w:bookmarkStart w:id="32" w:name="_Toc419122289"/>
+      <w:bookmarkStart w:id="30" w:name="_Toc398242026"/>
+      <w:bookmarkStart w:id="31" w:name="_Toc419122289"/>
       <w:r>
         <w:t>Class Properties</w:t>
       </w:r>
+      <w:bookmarkEnd w:id="30"/>
       <w:bookmarkEnd w:id="31"/>
-      <w:bookmarkEnd w:id="32"/>
     </w:p>
     <w:p>
       <w:pPr>
@@ -4592,13 +4590,13 @@
       <w:pPr>
         <w:pStyle w:val="Heading4"/>
       </w:pPr>
-      <w:bookmarkStart w:id="33" w:name="_Toc398242027"/>
-      <w:bookmarkStart w:id="34" w:name="_Toc419122290"/>
+      <w:bookmarkStart w:id="32" w:name="_Toc398242027"/>
+      <w:bookmarkStart w:id="33" w:name="_Toc419122290"/>
       <w:r>
         <w:t>Diagram Icons and Arrow Types</w:t>
       </w:r>
+      <w:bookmarkEnd w:id="32"/>
       <w:bookmarkEnd w:id="33"/>
-      <w:bookmarkEnd w:id="34"/>
     </w:p>
     <w:p>
       <w:pPr>
@@ -4652,7 +4650,7 @@
           <w:sz w:val="24"/>
         </w:rPr>
       </w:pPr>
-      <w:bookmarkStart w:id="35" w:name="_Ref397637630"/>
+      <w:bookmarkStart w:id="34" w:name="_Ref397637630"/>
       <w:r>
         <w:rPr>
           <w:color w:val="auto"/>
@@ -4739,7 +4737,7 @@
         </w:rPr>
         <w:fldChar w:fldCharType="end"/>
       </w:r>
-      <w:bookmarkEnd w:id="35"/>
+      <w:bookmarkEnd w:id="34"/>
       <w:r>
         <w:rPr>
           <w:color w:val="auto"/>
@@ -5027,7 +5025,7 @@
                 <v:shape id="_x0000_i1025" type="#_x0000_t75" style="width:21pt;height:21pt" o:ole="">
                   <v:imagedata r:id="rId19" o:title=""/>
                 </v:shape>
-                <o:OLEObject Type="Embed" ProgID="PBrush" ShapeID="_x0000_i1025" DrawAspect="Content" ObjectID="_1498478300" r:id="rId20"/>
+                <o:OLEObject Type="Embed" ProgID="PBrush" ShapeID="_x0000_i1025" DrawAspect="Content" ObjectID="_1499170814" r:id="rId20"/>
               </w:object>
             </w:r>
           </w:p>
@@ -5197,7 +5195,7 @@
                 <v:shape id="_x0000_i1026" type="#_x0000_t75" style="width:14.25pt;height:14.25pt" o:ole="">
                   <v:imagedata r:id="rId22" o:title=""/>
                 </v:shape>
-                <o:OLEObject Type="Embed" ProgID="PBrush" ShapeID="_x0000_i1026" DrawAspect="Content" ObjectID="_1498478301" r:id="rId23"/>
+                <o:OLEObject Type="Embed" ProgID="PBrush" ShapeID="_x0000_i1026" DrawAspect="Content" ObjectID="_1499170815" r:id="rId23"/>
               </w:object>
             </w:r>
           </w:p>
@@ -5268,7 +5266,7 @@
                 <v:shape id="_x0000_i1027" type="#_x0000_t75" style="width:14.25pt;height:14.25pt" o:ole="">
                   <v:imagedata r:id="rId24" o:title=""/>
                 </v:shape>
-                <o:OLEObject Type="Embed" ProgID="PBrush" ShapeID="_x0000_i1027" DrawAspect="Content" ObjectID="_1498478302" r:id="rId25"/>
+                <o:OLEObject Type="Embed" ProgID="PBrush" ShapeID="_x0000_i1027" DrawAspect="Content" ObjectID="_1499170816" r:id="rId25"/>
               </w:object>
             </w:r>
           </w:p>
@@ -5403,7 +5401,7 @@
                 </mc:Choice>
                 <mc:Fallback>
                   <w:pict>
-                    <v:shapetype w14:anchorId="4BE537E2" id="_x0000_t32" coordsize="21600,21600" o:spt="32" o:oned="t" path="m,l21600,21600e" filled="f">
+                    <v:shapetype w14:anchorId="0062BFFF" id="_x0000_t32" coordsize="21600,21600" o:spt="32" o:oned="t" path="m,l21600,21600e" filled="f">
                       <v:path arrowok="t" fillok="f" o:connecttype="none"/>
                       <o:lock v:ext="edit" shapetype="t"/>
                     </v:shapetype>
@@ -5486,7 +5484,7 @@
                 <v:shape id="_x0000_i1028" type="#_x0000_t75" style="width:57.75pt;height:35.25pt" o:ole="">
                   <v:imagedata r:id="rId26" o:title=""/>
                 </v:shape>
-                <o:OLEObject Type="Embed" ProgID="PBrush" ShapeID="_x0000_i1028" DrawAspect="Content" ObjectID="_1498478303" r:id="rId27"/>
+                <o:OLEObject Type="Embed" ProgID="PBrush" ShapeID="_x0000_i1028" DrawAspect="Content" ObjectID="_1499170817" r:id="rId27"/>
               </w:object>
             </w:r>
           </w:p>
@@ -5531,15 +5529,15 @@
       <w:pPr>
         <w:pStyle w:val="Heading4"/>
       </w:pPr>
-      <w:bookmarkStart w:id="36" w:name="_Ref397935245"/>
-      <w:bookmarkStart w:id="37" w:name="_Toc398242028"/>
-      <w:bookmarkStart w:id="38" w:name="_Toc419122291"/>
+      <w:bookmarkStart w:id="35" w:name="_Ref397935245"/>
+      <w:bookmarkStart w:id="36" w:name="_Toc398242028"/>
+      <w:bookmarkStart w:id="37" w:name="_Toc419122291"/>
       <w:r>
         <w:t>Color Coding</w:t>
       </w:r>
+      <w:bookmarkEnd w:id="35"/>
       <w:bookmarkEnd w:id="36"/>
       <w:bookmarkEnd w:id="37"/>
-      <w:bookmarkEnd w:id="38"/>
     </w:p>
     <w:p>
       <w:r>
@@ -5581,7 +5579,7 @@
       <w:r>
         <w:t>.</w:t>
       </w:r>
-      <w:bookmarkStart w:id="39" w:name="_Ref397676401"/>
+      <w:bookmarkStart w:id="38" w:name="_Ref397676401"/>
     </w:p>
     <w:p>
       <w:r>
@@ -5636,7 +5634,7 @@
           <w:sz w:val="24"/>
         </w:rPr>
       </w:pPr>
-      <w:bookmarkStart w:id="40" w:name="_Ref417308199"/>
+      <w:bookmarkStart w:id="39" w:name="_Ref417308199"/>
       <w:r>
         <w:rPr>
           <w:color w:val="auto"/>
@@ -5723,8 +5721,8 @@
         </w:rPr>
         <w:fldChar w:fldCharType="end"/>
       </w:r>
+      <w:bookmarkEnd w:id="38"/>
       <w:bookmarkEnd w:id="39"/>
-      <w:bookmarkEnd w:id="40"/>
       <w:r>
         <w:rPr>
           <w:color w:val="auto"/>
@@ -5745,21 +5743,21 @@
       <w:pPr>
         <w:pStyle w:val="Heading3"/>
       </w:pPr>
-      <w:bookmarkStart w:id="41" w:name="_Toc419122292"/>
+      <w:bookmarkStart w:id="40" w:name="_Toc419122292"/>
       <w:r>
         <w:lastRenderedPageBreak/>
         <w:t>Property Table Notation</w:t>
       </w:r>
+      <w:bookmarkEnd w:id="27"/>
       <w:bookmarkEnd w:id="28"/>
       <w:bookmarkEnd w:id="29"/>
-      <w:bookmarkEnd w:id="30"/>
-      <w:bookmarkEnd w:id="41"/>
+      <w:bookmarkEnd w:id="40"/>
     </w:p>
     <w:p>
       <w:pPr>
         <w:spacing w:after="240"/>
       </w:pPr>
-      <w:bookmarkStart w:id="42" w:name="_Ref394327838"/>
+      <w:bookmarkStart w:id="41" w:name="_Ref394327838"/>
       <w:r>
         <w:t xml:space="preserve">Throughout </w:t>
       </w:r>
@@ -5936,15 +5934,15 @@
           <w:tab w:val="clear" w:pos="900"/>
         </w:tabs>
       </w:pPr>
-      <w:bookmarkStart w:id="43" w:name="_Toc412634016"/>
-      <w:bookmarkStart w:id="44" w:name="_Toc412793151"/>
-      <w:bookmarkStart w:id="45" w:name="_Toc419122293"/>
+      <w:bookmarkStart w:id="42" w:name="_Toc412634016"/>
+      <w:bookmarkStart w:id="43" w:name="_Toc412793151"/>
+      <w:bookmarkStart w:id="44" w:name="_Toc419122293"/>
       <w:r>
         <w:t>Property and Class Descriptions</w:t>
       </w:r>
+      <w:bookmarkEnd w:id="42"/>
       <w:bookmarkEnd w:id="43"/>
       <w:bookmarkEnd w:id="44"/>
-      <w:bookmarkEnd w:id="45"/>
     </w:p>
     <w:p>
       <w:pPr>
@@ -6437,12 +6435,12 @@
           <w:szCs w:val="32"/>
         </w:rPr>
       </w:pPr>
-      <w:bookmarkStart w:id="46" w:name="_Ref389860108"/>
-      <w:bookmarkStart w:id="47" w:name="_Ref391367621"/>
+      <w:bookmarkStart w:id="45" w:name="_Ref389860108"/>
+      <w:bookmarkStart w:id="46" w:name="_Ref391367621"/>
       <w:bookmarkEnd w:id="10"/>
       <w:bookmarkEnd w:id="11"/>
       <w:bookmarkEnd w:id="12"/>
-      <w:bookmarkEnd w:id="42"/>
+      <w:bookmarkEnd w:id="41"/>
       <w:r>
         <w:br w:type="page"/>
       </w:r>
@@ -6451,15 +6449,15 @@
       <w:pPr>
         <w:pStyle w:val="Heading1"/>
       </w:pPr>
-      <w:bookmarkStart w:id="48" w:name="_Ref417297488"/>
-      <w:bookmarkStart w:id="49" w:name="_Toc419122294"/>
-      <w:bookmarkStart w:id="50" w:name="_Ref395082039"/>
+      <w:bookmarkStart w:id="47" w:name="_Ref417297488"/>
+      <w:bookmarkStart w:id="48" w:name="_Toc419122294"/>
+      <w:bookmarkStart w:id="49" w:name="_Ref395082039"/>
       <w:r>
         <w:lastRenderedPageBreak/>
         <w:t>Background Information</w:t>
       </w:r>
+      <w:bookmarkEnd w:id="47"/>
       <w:bookmarkEnd w:id="48"/>
-      <w:bookmarkEnd w:id="49"/>
     </w:p>
     <w:p>
       <w:r>
@@ -6494,7 +6492,7 @@
       <w:pPr>
         <w:pStyle w:val="Heading2"/>
       </w:pPr>
-      <w:bookmarkStart w:id="51" w:name="_Toc419122295"/>
+      <w:bookmarkStart w:id="50" w:name="_Toc419122295"/>
       <w:r>
         <w:t>Exploit Target</w:t>
       </w:r>
@@ -6504,13 +6502,13 @@
       <w:r>
         <w:t xml:space="preserve">Component </w:t>
       </w:r>
+      <w:bookmarkEnd w:id="45"/>
+      <w:r>
+        <w:t>Data Models</w:t>
+      </w:r>
       <w:bookmarkEnd w:id="46"/>
-      <w:r>
-        <w:t>Data Models</w:t>
-      </w:r>
-      <w:bookmarkEnd w:id="47"/>
+      <w:bookmarkEnd w:id="49"/>
       <w:bookmarkEnd w:id="50"/>
-      <w:bookmarkEnd w:id="51"/>
     </w:p>
     <w:p>
       <w:pPr>
@@ -6673,7 +6671,7 @@
                     </a:ln>
                     <a:extLst>
                       <a:ext uri="{53640926-AAD7-44d8-BBD7-CCE9431645EC}">
-                        <a14:shadowObscured xmlns="" xmlns:mo="http://schemas.microsoft.com/office/mac/office/2008/main" xmlns:mv="urn:schemas-microsoft-com:mac:vml" xmlns:o="urn:schemas-microsoft-com:office:office" xmlns:v="urn:schemas-microsoft-com:vml" xmlns:w10="urn:schemas-microsoft-com:office:word" xmlns:w="http://schemas.openxmlformats.org/wordprocessingml/2006/main" xmlns:a14="http://schemas.microsoft.com/office/drawing/2010/main"/>
+                        <a14:shadowObscured xmlns:a14="http://schemas.microsoft.com/office/drawing/2010/main" xmlns:w="http://schemas.openxmlformats.org/wordprocessingml/2006/main" xmlns:w10="urn:schemas-microsoft-com:office:word" xmlns:v="urn:schemas-microsoft-com:vml" xmlns:o="urn:schemas-microsoft-com:office:office" xmlns:mv="urn:schemas-microsoft-com:mac:vml" xmlns:mo="http://schemas.microsoft.com/office/mac/office/2008/main" xmlns=""/>
                       </a:ext>
                     </a:extLst>
                   </pic:spPr>
@@ -6695,7 +6693,7 @@
           <w:sz w:val="24"/>
         </w:rPr>
       </w:pPr>
-      <w:bookmarkStart w:id="52" w:name="_Ref397941046"/>
+      <w:bookmarkStart w:id="51" w:name="_Ref397941046"/>
       <w:r>
         <w:rPr>
           <w:color w:val="auto"/>
@@ -6782,7 +6780,7 @@
         </w:rPr>
         <w:fldChar w:fldCharType="end"/>
       </w:r>
-      <w:bookmarkEnd w:id="52"/>
+      <w:bookmarkEnd w:id="51"/>
       <w:r>
         <w:rPr>
           <w:color w:val="auto"/>
@@ -7061,8 +7059,8 @@
       <w:r>
         <w:t xml:space="preserve"> that are asserted to be related.</w:t>
       </w:r>
-      <w:bookmarkStart w:id="53" w:name="_Ref390076669"/>
-      <w:bookmarkStart w:id="54" w:name="_Ref391372260"/>
+      <w:bookmarkStart w:id="52" w:name="_Ref390076669"/>
+      <w:bookmarkStart w:id="53" w:name="_Ref391372260"/>
       <w:r>
         <w:t xml:space="preserve"> Self-referential </w:t>
       </w:r>
@@ -7087,14 +7085,14 @@
           <w:docGrid w:linePitch="360"/>
         </w:sectPr>
       </w:pPr>
-      <w:bookmarkStart w:id="55" w:name="_Ref398290980"/>
+      <w:bookmarkStart w:id="54" w:name="_Ref398290980"/>
     </w:p>
     <w:p>
       <w:pPr>
         <w:pStyle w:val="Heading1"/>
       </w:pPr>
-      <w:bookmarkStart w:id="56" w:name="_Ref413891385"/>
-      <w:bookmarkStart w:id="57" w:name="_Toc419122296"/>
+      <w:bookmarkStart w:id="55" w:name="_Ref413891385"/>
+      <w:bookmarkStart w:id="56" w:name="_Toc419122296"/>
       <w:r>
         <w:lastRenderedPageBreak/>
         <w:t xml:space="preserve">STIX </w:t>
@@ -7111,17 +7109,17 @@
       <w:r>
         <w:t>Model</w:t>
       </w:r>
+      <w:bookmarkEnd w:id="52"/>
       <w:bookmarkEnd w:id="53"/>
       <w:bookmarkEnd w:id="54"/>
       <w:bookmarkEnd w:id="55"/>
       <w:bookmarkEnd w:id="56"/>
-      <w:bookmarkEnd w:id="57"/>
     </w:p>
     <w:p>
       <w:pPr>
         <w:spacing w:after="240"/>
       </w:pPr>
-      <w:bookmarkStart w:id="58" w:name="_Ref399244404"/>
+      <w:bookmarkStart w:id="57" w:name="_Ref399244404"/>
       <w:r>
         <w:t xml:space="preserve">The primary class of the STIX Exploit Target package is the </w:t>
       </w:r>
@@ -7326,7 +7324,7 @@
         <w:spacing w:after="240"/>
         <w:jc w:val="center"/>
       </w:pPr>
-      <w:bookmarkStart w:id="59" w:name="_Ref399671000"/>
+      <w:bookmarkStart w:id="58" w:name="_Ref399671000"/>
       <w:r>
         <w:rPr>
           <w:b/>
@@ -7401,7 +7399,7 @@
         </w:rPr>
         <w:fldChar w:fldCharType="end"/>
       </w:r>
-      <w:bookmarkEnd w:id="59"/>
+      <w:bookmarkEnd w:id="58"/>
       <w:r>
         <w:t xml:space="preserve">. UML diagram of the </w:t>
       </w:r>
@@ -7515,7 +7513,7 @@
         <w:spacing w:after="120"/>
         <w:jc w:val="center"/>
       </w:pPr>
-      <w:bookmarkStart w:id="60" w:name="_Ref398125101"/>
+      <w:bookmarkStart w:id="59" w:name="_Ref398125101"/>
       <w:r>
         <w:rPr>
           <w:color w:val="auto"/>
@@ -7614,7 +7612,7 @@
         </w:rPr>
         <w:fldChar w:fldCharType="end"/>
       </w:r>
-      <w:bookmarkEnd w:id="60"/>
+      <w:bookmarkEnd w:id="59"/>
       <w:r>
         <w:rPr>
           <w:color w:val="auto"/>
@@ -9498,12 +9496,12 @@
       <w:pPr>
         <w:pStyle w:val="Heading2"/>
       </w:pPr>
-      <w:bookmarkStart w:id="61" w:name="_Toc419122297"/>
-      <w:bookmarkEnd w:id="58"/>
+      <w:bookmarkStart w:id="60" w:name="_Toc419122297"/>
+      <w:bookmarkEnd w:id="57"/>
       <w:r>
         <w:t>ExploitTargetVersionType Enumeration</w:t>
       </w:r>
-      <w:bookmarkEnd w:id="61"/>
+      <w:bookmarkEnd w:id="60"/>
     </w:p>
     <w:p>
       <w:r>
@@ -9615,7 +9613,7 @@
         <w:spacing w:after="120"/>
         <w:jc w:val="center"/>
       </w:pPr>
-      <w:bookmarkStart w:id="62" w:name="_Ref399704424"/>
+      <w:bookmarkStart w:id="61" w:name="_Ref399704424"/>
       <w:r>
         <w:rPr>
           <w:color w:val="auto"/>
@@ -9714,7 +9712,7 @@
         </w:rPr>
         <w:fldChar w:fldCharType="end"/>
       </w:r>
-      <w:bookmarkEnd w:id="62"/>
+      <w:bookmarkEnd w:id="61"/>
       <w:r>
         <w:rPr>
           <w:color w:val="auto"/>
@@ -10078,11 +10076,11 @@
       <w:pPr>
         <w:pStyle w:val="Heading2"/>
       </w:pPr>
-      <w:bookmarkStart w:id="63" w:name="_Toc419122298"/>
+      <w:bookmarkStart w:id="62" w:name="_Toc419122298"/>
       <w:r>
         <w:t>VulnerabilityType Class</w:t>
       </w:r>
-      <w:bookmarkEnd w:id="63"/>
+      <w:bookmarkEnd w:id="62"/>
     </w:p>
     <w:p>
       <w:pPr>
@@ -10198,7 +10196,7 @@
           <w:szCs w:val="24"/>
         </w:rPr>
       </w:pPr>
-      <w:bookmarkStart w:id="64" w:name="_Ref417308468"/>
+      <w:bookmarkStart w:id="63" w:name="_Ref417308468"/>
       <w:r>
         <w:rPr>
           <w:color w:val="auto"/>
@@ -10297,7 +10295,7 @@
         </w:rPr>
         <w:fldChar w:fldCharType="end"/>
       </w:r>
-      <w:bookmarkEnd w:id="64"/>
+      <w:bookmarkEnd w:id="63"/>
       <w:r>
         <w:rPr>
           <w:color w:val="auto"/>
@@ -10586,7 +10584,7 @@
         <w:spacing w:after="120"/>
         <w:jc w:val="center"/>
       </w:pPr>
-      <w:bookmarkStart w:id="65" w:name="_Ref417308490"/>
+      <w:bookmarkStart w:id="64" w:name="_Ref417308490"/>
       <w:r>
         <w:rPr>
           <w:color w:val="auto"/>
@@ -10685,7 +10683,7 @@
         </w:rPr>
         <w:fldChar w:fldCharType="end"/>
       </w:r>
-      <w:bookmarkEnd w:id="65"/>
+      <w:bookmarkEnd w:id="64"/>
       <w:r>
         <w:rPr>
           <w:color w:val="auto"/>
@@ -12147,7 +12145,25 @@
                 <w:sz w:val="22"/>
                 <w:szCs w:val="22"/>
               </w:rPr>
-              <w:t>DateTypePrecisionEnum</w:t>
+              <w:t>DateT</w:t>
+            </w:r>
+            <w:r>
+              <w:rPr>
+                <w:rFonts w:ascii="Courier New" w:hAnsi="Courier New" w:cs="Courier New"/>
+                <w:color w:val="000000"/>
+                <w:sz w:val="22"/>
+                <w:szCs w:val="22"/>
+              </w:rPr>
+              <w:t>ime</w:t>
+            </w:r>
+            <w:r>
+              <w:rPr>
+                <w:rFonts w:ascii="Courier New" w:hAnsi="Courier New" w:cs="Courier New"/>
+                <w:color w:val="000000"/>
+                <w:sz w:val="22"/>
+                <w:szCs w:val="22"/>
+              </w:rPr>
+              <w:t>PrecisionEnum</w:t>
             </w:r>
             <w:r>
               <w:rPr>
@@ -12403,7 +12419,27 @@
                 <w:sz w:val="22"/>
                 <w:szCs w:val="22"/>
               </w:rPr>
-              <w:t>DateTypePrecisionEnum</w:t>
+              <w:t>DateT</w:t>
+            </w:r>
+            <w:r>
+              <w:rPr>
+                <w:rFonts w:ascii="Courier New" w:hAnsi="Courier New" w:cs="Courier New"/>
+                <w:color w:val="000000"/>
+                <w:sz w:val="22"/>
+                <w:szCs w:val="22"/>
+              </w:rPr>
+              <w:t>ime</w:t>
+            </w:r>
+            <w:bookmarkStart w:id="65" w:name="_GoBack"/>
+            <w:bookmarkEnd w:id="65"/>
+            <w:r>
+              <w:rPr>
+                <w:rFonts w:ascii="Courier New" w:hAnsi="Courier New" w:cs="Courier New"/>
+                <w:color w:val="000000"/>
+                <w:sz w:val="22"/>
+                <w:szCs w:val="22"/>
+              </w:rPr>
+              <w:t>PrecisionEnum</w:t>
             </w:r>
             <w:r>
               <w:rPr>
@@ -19059,7 +19095,7 @@
           <w:rPr>
             <w:noProof/>
           </w:rPr>
-          <w:t>18</w:t>
+          <w:t>14</w:t>
         </w:r>
         <w:r>
           <w:rPr>
@@ -24250,7 +24286,7 @@
 </file>
 
 <file path=customXml/itemProps1.xml><?xml version="1.0" encoding="utf-8"?>
-<ds:datastoreItem xmlns:ds="http://schemas.openxmlformats.org/officeDocument/2006/customXml" ds:itemID="{B36AAEA3-7AEB-4A75-95F6-579B6A2CE446}">
+<ds:datastoreItem xmlns:ds="http://schemas.openxmlformats.org/officeDocument/2006/customXml" ds:itemID="{A5A02E16-DA87-4DB6-915E-20E578064DA4}">
   <ds:schemaRefs>
     <ds:schemaRef ds:uri="http://schemas.openxmlformats.org/officeDocument/2006/bibliography"/>
   </ds:schemaRefs>

</xml_diff>